<commit_message>
Added Microprocessor Hardware Programs
</commit_message>
<xml_diff>
--- a/4th-Sem/Microprocessor_Lab/Microprocessor Record.docx
+++ b/4th-Sem/Microprocessor_Lab/Microprocessor Record.docx
@@ -139,23 +139,13 @@
           <w:szCs w:val="24"/>
         </w:rPr>
       </w:pPr>
-      <w:proofErr w:type="gramStart"/>
-      <w:r>
-        <w:rPr>
-          <w:rFonts w:ascii="Adobe Garamond Pro" w:hAnsi="Adobe Garamond Pro"/>
-          <w:sz w:val="24"/>
-          <w:szCs w:val="24"/>
-        </w:rPr>
-        <w:t>.model</w:t>
-      </w:r>
-      <w:proofErr w:type="gramEnd"/>
-      <w:r>
-        <w:rPr>
-          <w:rFonts w:ascii="Adobe Garamond Pro" w:hAnsi="Adobe Garamond Pro"/>
-          <w:sz w:val="24"/>
-          <w:szCs w:val="24"/>
-        </w:rPr>
-        <w:t xml:space="preserve"> SMALL</w:t>
+      <w:r>
+        <w:rPr>
+          <w:rFonts w:ascii="Adobe Garamond Pro" w:hAnsi="Adobe Garamond Pro"/>
+          <w:sz w:val="24"/>
+          <w:szCs w:val="24"/>
+        </w:rPr>
+        <w:t>.model SMALL</w:t>
       </w:r>
     </w:p>
     <w:p>
@@ -211,17 +201,8 @@
           <w:szCs w:val="24"/>
         </w:rPr>
         <w:tab/>
-      </w:r>
-      <w:proofErr w:type="spellStart"/>
-      <w:r>
-        <w:rPr>
-          <w:rFonts w:ascii="Adobe Garamond Pro" w:hAnsi="Adobe Garamond Pro"/>
-          <w:sz w:val="24"/>
-          <w:szCs w:val="24"/>
-        </w:rPr>
         <w:t>dW</w:t>
       </w:r>
-      <w:proofErr w:type="spellEnd"/>
       <w:r>
         <w:rPr>
           <w:rFonts w:ascii="Adobe Garamond Pro" w:hAnsi="Adobe Garamond Pro"/>
@@ -265,17 +246,8 @@
           <w:szCs w:val="24"/>
         </w:rPr>
         <w:tab/>
-      </w:r>
-      <w:proofErr w:type="spellStart"/>
-      <w:r>
-        <w:rPr>
-          <w:rFonts w:ascii="Adobe Garamond Pro" w:hAnsi="Adobe Garamond Pro"/>
-          <w:sz w:val="24"/>
-          <w:szCs w:val="24"/>
-        </w:rPr>
         <w:t>dW</w:t>
       </w:r>
-      <w:proofErr w:type="spellEnd"/>
       <w:r>
         <w:rPr>
           <w:rFonts w:ascii="Adobe Garamond Pro" w:hAnsi="Adobe Garamond Pro"/>
@@ -319,17 +291,8 @@
           <w:szCs w:val="24"/>
         </w:rPr>
         <w:tab/>
-      </w:r>
-      <w:proofErr w:type="spellStart"/>
-      <w:r>
-        <w:rPr>
-          <w:rFonts w:ascii="Adobe Garamond Pro" w:hAnsi="Adobe Garamond Pro"/>
-          <w:sz w:val="24"/>
-          <w:szCs w:val="24"/>
-        </w:rPr>
         <w:t>dW</w:t>
       </w:r>
-      <w:proofErr w:type="spellEnd"/>
       <w:r>
         <w:rPr>
           <w:rFonts w:ascii="Adobe Garamond Pro" w:hAnsi="Adobe Garamond Pro"/>
@@ -422,24 +385,14 @@
         <w:tab/>
         <w:t>dB</w:t>
       </w:r>
-      <w:proofErr w:type="gramStart"/>
-      <w:r>
-        <w:rPr>
-          <w:rFonts w:ascii="Adobe Garamond Pro" w:hAnsi="Adobe Garamond Pro"/>
-          <w:sz w:val="24"/>
-          <w:szCs w:val="24"/>
-        </w:rPr>
-        <w:tab/>
-        <w:t>?,</w:t>
-      </w:r>
-      <w:proofErr w:type="gramEnd"/>
-      <w:r>
-        <w:rPr>
-          <w:rFonts w:ascii="Adobe Garamond Pro" w:hAnsi="Adobe Garamond Pro"/>
-          <w:sz w:val="24"/>
-          <w:szCs w:val="24"/>
-        </w:rPr>
-        <w:t xml:space="preserve"> 10, 13, '$'</w:t>
+      <w:r>
+        <w:rPr>
+          <w:rFonts w:ascii="Adobe Garamond Pro" w:hAnsi="Adobe Garamond Pro"/>
+          <w:sz w:val="24"/>
+          <w:szCs w:val="24"/>
+        </w:rPr>
+        <w:tab/>
+        <w:t>?, 10, 13, '$'</w:t>
       </w:r>
     </w:p>
     <w:p>
@@ -476,55 +429,36 @@
           <w:szCs w:val="24"/>
         </w:rPr>
         <w:tab/>
-        <w:t xml:space="preserve">10, 13, 'Element Not </w:t>
-      </w:r>
-      <w:proofErr w:type="gramStart"/>
-      <w:r>
-        <w:rPr>
-          <w:rFonts w:ascii="Adobe Garamond Pro" w:hAnsi="Adobe Garamond Pro"/>
-          <w:sz w:val="24"/>
-          <w:szCs w:val="24"/>
-        </w:rPr>
-        <w:t>Found!$</w:t>
-      </w:r>
-      <w:proofErr w:type="gramEnd"/>
-      <w:r>
-        <w:rPr>
-          <w:rFonts w:ascii="Adobe Garamond Pro" w:hAnsi="Adobe Garamond Pro"/>
-          <w:sz w:val="24"/>
-          <w:szCs w:val="24"/>
-        </w:rPr>
-        <w:t>'</w:t>
-      </w:r>
-    </w:p>
-    <w:p>
-      <w:pPr>
-        <w:spacing w:after="0" w:line="360" w:lineRule="auto"/>
-        <w:rPr>
-          <w:rFonts w:ascii="Adobe Garamond Pro" w:hAnsi="Adobe Garamond Pro"/>
-          <w:sz w:val="24"/>
-          <w:szCs w:val="24"/>
-        </w:rPr>
-      </w:pPr>
-      <w:r>
-        <w:rPr>
-          <w:rFonts w:ascii="Adobe Garamond Pro" w:hAnsi="Adobe Garamond Pro"/>
-          <w:sz w:val="24"/>
-          <w:szCs w:val="24"/>
-        </w:rPr>
-        <w:tab/>
-      </w:r>
-    </w:p>
-    <w:p>
-      <w:pPr>
-        <w:spacing w:after="0" w:line="360" w:lineRule="auto"/>
-        <w:rPr>
-          <w:rFonts w:ascii="Adobe Garamond Pro" w:hAnsi="Adobe Garamond Pro"/>
-          <w:sz w:val="24"/>
-          <w:szCs w:val="24"/>
-        </w:rPr>
-      </w:pPr>
-      <w:proofErr w:type="gramStart"/>
+        <w:t>10, 13, 'Element Not Found!$'</w:t>
+      </w:r>
+    </w:p>
+    <w:p>
+      <w:pPr>
+        <w:spacing w:after="0" w:line="360" w:lineRule="auto"/>
+        <w:rPr>
+          <w:rFonts w:ascii="Adobe Garamond Pro" w:hAnsi="Adobe Garamond Pro"/>
+          <w:sz w:val="24"/>
+          <w:szCs w:val="24"/>
+        </w:rPr>
+      </w:pPr>
+      <w:r>
+        <w:rPr>
+          <w:rFonts w:ascii="Adobe Garamond Pro" w:hAnsi="Adobe Garamond Pro"/>
+          <w:sz w:val="24"/>
+          <w:szCs w:val="24"/>
+        </w:rPr>
+        <w:tab/>
+      </w:r>
+    </w:p>
+    <w:p>
+      <w:pPr>
+        <w:spacing w:after="0" w:line="360" w:lineRule="auto"/>
+        <w:rPr>
+          <w:rFonts w:ascii="Adobe Garamond Pro" w:hAnsi="Adobe Garamond Pro"/>
+          <w:sz w:val="24"/>
+          <w:szCs w:val="24"/>
+        </w:rPr>
+      </w:pPr>
       <w:r>
         <w:rPr>
           <w:rFonts w:ascii="Adobe Garamond Pro" w:hAnsi="Adobe Garamond Pro"/>
@@ -533,7 +467,6 @@
         </w:rPr>
         <w:t>.code</w:t>
       </w:r>
-      <w:proofErr w:type="gramEnd"/>
     </w:p>
     <w:p>
       <w:pPr>
@@ -719,18 +652,8 @@
           <w:szCs w:val="24"/>
         </w:rPr>
         <w:tab/>
-        <w:t xml:space="preserve">JB </w:t>
-      </w:r>
-      <w:proofErr w:type="spellStart"/>
-      <w:r>
-        <w:rPr>
-          <w:rFonts w:ascii="Adobe Garamond Pro" w:hAnsi="Adobe Garamond Pro"/>
-          <w:sz w:val="24"/>
-          <w:szCs w:val="24"/>
-        </w:rPr>
-        <w:t>NotFound</w:t>
-      </w:r>
-      <w:proofErr w:type="spellEnd"/>
+        <w:t>JB NotFound</w:t>
+      </w:r>
     </w:p>
     <w:p>
       <w:pPr>
@@ -805,25 +728,7 @@
         </w:rPr>
         <w:lastRenderedPageBreak/>
         <w:tab/>
-        <w:t>SHR BX, 01</w:t>
-      </w:r>
-      <w:proofErr w:type="gramStart"/>
-      <w:r>
-        <w:rPr>
-          <w:rFonts w:ascii="Adobe Garamond Pro" w:hAnsi="Adobe Garamond Pro"/>
-          <w:sz w:val="24"/>
-          <w:szCs w:val="24"/>
-        </w:rPr>
-        <w:t>h ;</w:t>
-      </w:r>
-      <w:proofErr w:type="gramEnd"/>
-      <w:r>
-        <w:rPr>
-          <w:rFonts w:ascii="Adobe Garamond Pro" w:hAnsi="Adobe Garamond Pro"/>
-          <w:sz w:val="24"/>
-          <w:szCs w:val="24"/>
-        </w:rPr>
-        <w:t xml:space="preserve"> Divides by 2</w:t>
+        <w:t>SHR BX, 01h ; Divides by 2</w:t>
       </w:r>
     </w:p>
     <w:p>
@@ -861,25 +766,7 @@
           <w:szCs w:val="24"/>
         </w:rPr>
         <w:tab/>
-        <w:t>SHL SI, 01</w:t>
-      </w:r>
-      <w:proofErr w:type="gramStart"/>
-      <w:r>
-        <w:rPr>
-          <w:rFonts w:ascii="Adobe Garamond Pro" w:hAnsi="Adobe Garamond Pro"/>
-          <w:sz w:val="24"/>
-          <w:szCs w:val="24"/>
-        </w:rPr>
-        <w:t>h ;</w:t>
-      </w:r>
-      <w:proofErr w:type="gramEnd"/>
-      <w:r>
-        <w:rPr>
-          <w:rFonts w:ascii="Adobe Garamond Pro" w:hAnsi="Adobe Garamond Pro"/>
-          <w:sz w:val="24"/>
-          <w:szCs w:val="24"/>
-        </w:rPr>
-        <w:t xml:space="preserve"> Multiplies with 2</w:t>
+        <w:t>SHL SI, 01h ; Multiplies with 2</w:t>
       </w:r>
     </w:p>
     <w:p>
@@ -935,18 +822,8 @@
           <w:szCs w:val="24"/>
         </w:rPr>
         <w:tab/>
-        <w:t xml:space="preserve">JB </w:t>
-      </w:r>
-      <w:proofErr w:type="spellStart"/>
-      <w:r>
-        <w:rPr>
-          <w:rFonts w:ascii="Adobe Garamond Pro" w:hAnsi="Adobe Garamond Pro"/>
-          <w:sz w:val="24"/>
-          <w:szCs w:val="24"/>
-        </w:rPr>
-        <w:t>newLow</w:t>
-      </w:r>
-      <w:proofErr w:type="spellEnd"/>
+        <w:t>JB newLow</w:t>
+      </w:r>
     </w:p>
     <w:p>
       <w:pPr>
@@ -1020,18 +897,8 @@
           <w:szCs w:val="24"/>
         </w:rPr>
         <w:tab/>
-        <w:t xml:space="preserve">JE </w:t>
-      </w:r>
-      <w:proofErr w:type="spellStart"/>
-      <w:r>
-        <w:rPr>
-          <w:rFonts w:ascii="Adobe Garamond Pro" w:hAnsi="Adobe Garamond Pro"/>
-          <w:sz w:val="24"/>
-          <w:szCs w:val="24"/>
-        </w:rPr>
-        <w:t>NotFound</w:t>
-      </w:r>
-      <w:proofErr w:type="spellEnd"/>
+        <w:t>JE NotFound</w:t>
+      </w:r>
     </w:p>
     <w:p>
       <w:pPr>
@@ -1135,23 +1002,13 @@
           <w:szCs w:val="24"/>
         </w:rPr>
       </w:pPr>
-      <w:proofErr w:type="spellStart"/>
-      <w:r>
-        <w:rPr>
-          <w:rFonts w:ascii="Adobe Garamond Pro" w:hAnsi="Adobe Garamond Pro"/>
-          <w:sz w:val="24"/>
-          <w:szCs w:val="24"/>
-        </w:rPr>
-        <w:t>newLow</w:t>
-      </w:r>
-      <w:proofErr w:type="spellEnd"/>
-      <w:r>
-        <w:rPr>
-          <w:rFonts w:ascii="Adobe Garamond Pro" w:hAnsi="Adobe Garamond Pro"/>
-          <w:sz w:val="24"/>
-          <w:szCs w:val="24"/>
-        </w:rPr>
-        <w:t>:</w:t>
+      <w:r>
+        <w:rPr>
+          <w:rFonts w:ascii="Adobe Garamond Pro" w:hAnsi="Adobe Garamond Pro"/>
+          <w:sz w:val="24"/>
+          <w:szCs w:val="24"/>
+        </w:rPr>
+        <w:t>newLow:</w:t>
       </w:r>
     </w:p>
     <w:p>
@@ -1350,23 +1207,13 @@
           <w:szCs w:val="24"/>
         </w:rPr>
       </w:pPr>
-      <w:proofErr w:type="spellStart"/>
-      <w:r>
-        <w:rPr>
-          <w:rFonts w:ascii="Adobe Garamond Pro" w:hAnsi="Adobe Garamond Pro"/>
-          <w:sz w:val="24"/>
-          <w:szCs w:val="24"/>
-        </w:rPr>
-        <w:t>NotFound</w:t>
-      </w:r>
-      <w:proofErr w:type="spellEnd"/>
-      <w:r>
-        <w:rPr>
-          <w:rFonts w:ascii="Adobe Garamond Pro" w:hAnsi="Adobe Garamond Pro"/>
-          <w:sz w:val="24"/>
-          <w:szCs w:val="24"/>
-        </w:rPr>
-        <w:t>:</w:t>
+      <w:r>
+        <w:rPr>
+          <w:rFonts w:ascii="Adobe Garamond Pro" w:hAnsi="Adobe Garamond Pro"/>
+          <w:sz w:val="24"/>
+          <w:szCs w:val="24"/>
+        </w:rPr>
+        <w:t>NotFound:</w:t>
       </w:r>
     </w:p>
     <w:p>
@@ -1958,23 +1805,13 @@
           <w:szCs w:val="24"/>
         </w:rPr>
       </w:pPr>
-      <w:proofErr w:type="gramStart"/>
-      <w:r>
-        <w:rPr>
-          <w:rFonts w:ascii="Adobe Garamond Pro" w:hAnsi="Adobe Garamond Pro"/>
-          <w:sz w:val="24"/>
-          <w:szCs w:val="24"/>
-        </w:rPr>
-        <w:t>.model</w:t>
-      </w:r>
-      <w:proofErr w:type="gramEnd"/>
-      <w:r>
-        <w:rPr>
-          <w:rFonts w:ascii="Adobe Garamond Pro" w:hAnsi="Adobe Garamond Pro"/>
-          <w:sz w:val="24"/>
-          <w:szCs w:val="24"/>
-        </w:rPr>
-        <w:t xml:space="preserve"> SMALL</w:t>
+      <w:r>
+        <w:rPr>
+          <w:rFonts w:ascii="Adobe Garamond Pro" w:hAnsi="Adobe Garamond Pro"/>
+          <w:sz w:val="24"/>
+          <w:szCs w:val="24"/>
+        </w:rPr>
+        <w:t>.model SMALL</w:t>
       </w:r>
     </w:p>
     <w:p>
@@ -2102,24 +1939,7 @@
           <w:szCs w:val="24"/>
         </w:rPr>
         <w:tab/>
-      </w:r>
-      <w:proofErr w:type="gramStart"/>
-      <w:r>
-        <w:rPr>
-          <w:rFonts w:ascii="Adobe Garamond Pro" w:hAnsi="Adobe Garamond Pro"/>
-          <w:sz w:val="24"/>
-          <w:szCs w:val="24"/>
-        </w:rPr>
-        <w:t>DUP(</w:t>
-      </w:r>
-      <w:proofErr w:type="gramEnd"/>
-      <w:r>
-        <w:rPr>
-          <w:rFonts w:ascii="Adobe Garamond Pro" w:hAnsi="Adobe Garamond Pro"/>
-          <w:sz w:val="24"/>
-          <w:szCs w:val="24"/>
-        </w:rPr>
-        <w:t>0)</w:t>
+        <w:t>DUP(0)</w:t>
       </w:r>
     </w:p>
     <w:p>
@@ -2224,7 +2044,6 @@
           <w:szCs w:val="24"/>
         </w:rPr>
       </w:pPr>
-      <w:proofErr w:type="gramStart"/>
       <w:r>
         <w:rPr>
           <w:rFonts w:ascii="Adobe Garamond Pro" w:hAnsi="Adobe Garamond Pro"/>
@@ -2233,7 +2052,6 @@
         </w:rPr>
         <w:t>.code</w:t>
       </w:r>
-      <w:proofErr w:type="gramEnd"/>
     </w:p>
     <w:p>
       <w:pPr>
@@ -3085,23 +2903,13 @@
           <w:szCs w:val="24"/>
         </w:rPr>
       </w:pPr>
-      <w:proofErr w:type="gramStart"/>
-      <w:r>
-        <w:rPr>
-          <w:rFonts w:ascii="Adobe Garamond Pro" w:hAnsi="Adobe Garamond Pro"/>
-          <w:sz w:val="24"/>
-          <w:szCs w:val="24"/>
-        </w:rPr>
-        <w:t>.model</w:t>
-      </w:r>
-      <w:proofErr w:type="gramEnd"/>
-      <w:r>
-        <w:rPr>
-          <w:rFonts w:ascii="Adobe Garamond Pro" w:hAnsi="Adobe Garamond Pro"/>
-          <w:sz w:val="24"/>
-          <w:szCs w:val="24"/>
-        </w:rPr>
-        <w:t xml:space="preserve"> SMALL</w:t>
+      <w:r>
+        <w:rPr>
+          <w:rFonts w:ascii="Adobe Garamond Pro" w:hAnsi="Adobe Garamond Pro"/>
+          <w:sz w:val="24"/>
+          <w:szCs w:val="24"/>
+        </w:rPr>
+        <w:t>.model SMALL</w:t>
       </w:r>
     </w:p>
     <w:p>
@@ -3241,7 +3049,6 @@
           <w:szCs w:val="24"/>
         </w:rPr>
       </w:pPr>
-      <w:proofErr w:type="gramStart"/>
       <w:r>
         <w:rPr>
           <w:rFonts w:ascii="Adobe Garamond Pro" w:hAnsi="Adobe Garamond Pro"/>
@@ -3250,7 +3057,6 @@
         </w:rPr>
         <w:t>.code</w:t>
       </w:r>
-      <w:proofErr w:type="gramEnd"/>
     </w:p>
     <w:p>
       <w:pPr>
@@ -3392,23 +3198,13 @@
           <w:szCs w:val="24"/>
         </w:rPr>
       </w:pPr>
-      <w:proofErr w:type="spellStart"/>
-      <w:r>
-        <w:rPr>
-          <w:rFonts w:ascii="Adobe Garamond Pro" w:hAnsi="Adobe Garamond Pro"/>
-          <w:sz w:val="24"/>
-          <w:szCs w:val="24"/>
-        </w:rPr>
-        <w:t>OuterLoop</w:t>
-      </w:r>
-      <w:proofErr w:type="spellEnd"/>
-      <w:r>
-        <w:rPr>
-          <w:rFonts w:ascii="Adobe Garamond Pro" w:hAnsi="Adobe Garamond Pro"/>
-          <w:sz w:val="24"/>
-          <w:szCs w:val="24"/>
-        </w:rPr>
-        <w:t>:</w:t>
+      <w:r>
+        <w:rPr>
+          <w:rFonts w:ascii="Adobe Garamond Pro" w:hAnsi="Adobe Garamond Pro"/>
+          <w:sz w:val="24"/>
+          <w:szCs w:val="24"/>
+        </w:rPr>
+        <w:t>OuterLoop:</w:t>
       </w:r>
     </w:p>
     <w:p>
@@ -3476,23 +3272,13 @@
           <w:szCs w:val="24"/>
         </w:rPr>
       </w:pPr>
-      <w:proofErr w:type="spellStart"/>
-      <w:r>
-        <w:rPr>
-          <w:rFonts w:ascii="Adobe Garamond Pro" w:hAnsi="Adobe Garamond Pro"/>
-          <w:sz w:val="24"/>
-          <w:szCs w:val="24"/>
-        </w:rPr>
-        <w:t>InnerLoop</w:t>
-      </w:r>
-      <w:proofErr w:type="spellEnd"/>
-      <w:r>
-        <w:rPr>
-          <w:rFonts w:ascii="Adobe Garamond Pro" w:hAnsi="Adobe Garamond Pro"/>
-          <w:sz w:val="24"/>
-          <w:szCs w:val="24"/>
-        </w:rPr>
-        <w:t>:</w:t>
+      <w:r>
+        <w:rPr>
+          <w:rFonts w:ascii="Adobe Garamond Pro" w:hAnsi="Adobe Garamond Pro"/>
+          <w:sz w:val="24"/>
+          <w:szCs w:val="24"/>
+        </w:rPr>
+        <w:t>InnerLoop:</w:t>
       </w:r>
     </w:p>
     <w:p>
@@ -3568,18 +3354,8 @@
           <w:szCs w:val="24"/>
         </w:rPr>
         <w:tab/>
-        <w:t xml:space="preserve">JBE </w:t>
-      </w:r>
-      <w:proofErr w:type="spellStart"/>
-      <w:r>
-        <w:rPr>
-          <w:rFonts w:ascii="Adobe Garamond Pro" w:hAnsi="Adobe Garamond Pro"/>
-          <w:sz w:val="24"/>
-          <w:szCs w:val="24"/>
-        </w:rPr>
-        <w:t>NoSwap</w:t>
-      </w:r>
-      <w:proofErr w:type="spellEnd"/>
+        <w:t>JBE NoSwap</w:t>
+      </w:r>
     </w:p>
     <w:p>
       <w:pPr>
@@ -3665,23 +3441,13 @@
           <w:szCs w:val="24"/>
         </w:rPr>
       </w:pPr>
-      <w:proofErr w:type="spellStart"/>
-      <w:r>
-        <w:rPr>
-          <w:rFonts w:ascii="Adobe Garamond Pro" w:hAnsi="Adobe Garamond Pro"/>
-          <w:sz w:val="24"/>
-          <w:szCs w:val="24"/>
-        </w:rPr>
-        <w:t>NoSwap</w:t>
-      </w:r>
-      <w:proofErr w:type="spellEnd"/>
-      <w:r>
-        <w:rPr>
-          <w:rFonts w:ascii="Adobe Garamond Pro" w:hAnsi="Adobe Garamond Pro"/>
-          <w:sz w:val="24"/>
-          <w:szCs w:val="24"/>
-        </w:rPr>
-        <w:t>:</w:t>
+      <w:r>
+        <w:rPr>
+          <w:rFonts w:ascii="Adobe Garamond Pro" w:hAnsi="Adobe Garamond Pro"/>
+          <w:sz w:val="24"/>
+          <w:szCs w:val="24"/>
+        </w:rPr>
+        <w:t>NoSwap:</w:t>
       </w:r>
     </w:p>
     <w:p>
@@ -3719,47 +3485,27 @@
           <w:szCs w:val="24"/>
         </w:rPr>
         <w:tab/>
-        <w:t xml:space="preserve">JNZ </w:t>
-      </w:r>
-      <w:proofErr w:type="spellStart"/>
-      <w:r>
-        <w:rPr>
-          <w:rFonts w:ascii="Adobe Garamond Pro" w:hAnsi="Adobe Garamond Pro"/>
-          <w:sz w:val="24"/>
-          <w:szCs w:val="24"/>
-        </w:rPr>
-        <w:t>InnerLoop</w:t>
-      </w:r>
-      <w:proofErr w:type="spellEnd"/>
-    </w:p>
-    <w:p>
-      <w:pPr>
-        <w:spacing w:after="0" w:line="360" w:lineRule="auto"/>
-        <w:rPr>
-          <w:rFonts w:ascii="Adobe Garamond Pro" w:hAnsi="Adobe Garamond Pro"/>
-          <w:sz w:val="24"/>
-          <w:szCs w:val="24"/>
-        </w:rPr>
-      </w:pPr>
-      <w:r>
-        <w:rPr>
-          <w:rFonts w:ascii="Adobe Garamond Pro" w:hAnsi="Adobe Garamond Pro"/>
-          <w:sz w:val="24"/>
-          <w:szCs w:val="24"/>
-        </w:rPr>
-        <w:tab/>
-        <w:t xml:space="preserve">LOOP </w:t>
-      </w:r>
-      <w:proofErr w:type="spellStart"/>
-      <w:r>
-        <w:rPr>
-          <w:rFonts w:ascii="Adobe Garamond Pro" w:hAnsi="Adobe Garamond Pro"/>
-          <w:sz w:val="24"/>
-          <w:szCs w:val="24"/>
-        </w:rPr>
-        <w:t>OuterLoop</w:t>
-      </w:r>
-      <w:proofErr w:type="spellEnd"/>
+        <w:t>JNZ InnerLoop</w:t>
+      </w:r>
+    </w:p>
+    <w:p>
+      <w:pPr>
+        <w:spacing w:after="0" w:line="360" w:lineRule="auto"/>
+        <w:rPr>
+          <w:rFonts w:ascii="Adobe Garamond Pro" w:hAnsi="Adobe Garamond Pro"/>
+          <w:sz w:val="24"/>
+          <w:szCs w:val="24"/>
+        </w:rPr>
+      </w:pPr>
+      <w:r>
+        <w:rPr>
+          <w:rFonts w:ascii="Adobe Garamond Pro" w:hAnsi="Adobe Garamond Pro"/>
+          <w:sz w:val="24"/>
+          <w:szCs w:val="24"/>
+        </w:rPr>
+        <w:tab/>
+        <w:t>LOOP OuterLoop</w:t>
+      </w:r>
     </w:p>
     <w:p>
       <w:pPr>
@@ -3978,7 +3724,7 @@
           <w:szCs w:val="24"/>
           <w:u w:val="single"/>
         </w:rPr>
-        <w:t>Bubble Sort</w:t>
+        <w:t>ASCII Code</w:t>
       </w:r>
     </w:p>
     <w:p>
@@ -4039,23 +3785,13 @@
           <w:szCs w:val="24"/>
         </w:rPr>
       </w:pPr>
-      <w:proofErr w:type="gramStart"/>
-      <w:r>
-        <w:rPr>
-          <w:rFonts w:ascii="Adobe Garamond Pro" w:hAnsi="Adobe Garamond Pro"/>
-          <w:sz w:val="24"/>
-          <w:szCs w:val="24"/>
-        </w:rPr>
-        <w:t>.model</w:t>
-      </w:r>
-      <w:proofErr w:type="gramEnd"/>
-      <w:r>
-        <w:rPr>
-          <w:rFonts w:ascii="Adobe Garamond Pro" w:hAnsi="Adobe Garamond Pro"/>
-          <w:sz w:val="24"/>
-          <w:szCs w:val="24"/>
-        </w:rPr>
-        <w:t xml:space="preserve"> SMALL</w:t>
+      <w:r>
+        <w:rPr>
+          <w:rFonts w:ascii="Adobe Garamond Pro" w:hAnsi="Adobe Garamond Pro"/>
+          <w:sz w:val="24"/>
+          <w:szCs w:val="24"/>
+        </w:rPr>
+        <w:t>.model SMALL</w:t>
       </w:r>
     </w:p>
     <w:p>
@@ -4386,7 +4122,6 @@
           <w:szCs w:val="24"/>
         </w:rPr>
       </w:pPr>
-      <w:proofErr w:type="gramStart"/>
       <w:r>
         <w:rPr>
           <w:rFonts w:ascii="Adobe Garamond Pro" w:hAnsi="Adobe Garamond Pro"/>
@@ -4395,7 +4130,6 @@
         </w:rPr>
         <w:t>.code</w:t>
       </w:r>
-      <w:proofErr w:type="gramEnd"/>
     </w:p>
     <w:p>
       <w:pPr>
@@ -5351,23 +5085,13 @@
           <w:szCs w:val="24"/>
         </w:rPr>
       </w:pPr>
-      <w:proofErr w:type="gramStart"/>
-      <w:r>
-        <w:rPr>
-          <w:rFonts w:ascii="Adobe Garamond Pro" w:hAnsi="Adobe Garamond Pro"/>
-          <w:sz w:val="24"/>
-          <w:szCs w:val="24"/>
-        </w:rPr>
-        <w:t>.model</w:t>
-      </w:r>
-      <w:proofErr w:type="gramEnd"/>
-      <w:r>
-        <w:rPr>
-          <w:rFonts w:ascii="Adobe Garamond Pro" w:hAnsi="Adobe Garamond Pro"/>
-          <w:sz w:val="24"/>
-          <w:szCs w:val="24"/>
-        </w:rPr>
-        <w:t xml:space="preserve"> SMALL</w:t>
+      <w:r>
+        <w:rPr>
+          <w:rFonts w:ascii="Adobe Garamond Pro" w:hAnsi="Adobe Garamond Pro"/>
+          <w:sz w:val="24"/>
+          <w:szCs w:val="24"/>
+        </w:rPr>
+        <w:t>.model SMALL</w:t>
       </w:r>
     </w:p>
     <w:p>
@@ -5730,24 +5454,7 @@
           <w:szCs w:val="24"/>
         </w:rPr>
         <w:tab/>
-      </w:r>
-      <w:proofErr w:type="gramStart"/>
-      <w:r>
-        <w:rPr>
-          <w:rFonts w:ascii="Adobe Garamond Pro" w:hAnsi="Adobe Garamond Pro"/>
-          <w:sz w:val="24"/>
-          <w:szCs w:val="24"/>
-        </w:rPr>
-        <w:t>DUP(</w:t>
-      </w:r>
-      <w:proofErr w:type="gramEnd"/>
-      <w:r>
-        <w:rPr>
-          <w:rFonts w:ascii="Adobe Garamond Pro" w:hAnsi="Adobe Garamond Pro"/>
-          <w:sz w:val="24"/>
-          <w:szCs w:val="24"/>
-        </w:rPr>
-        <w:t>0)</w:t>
+        <w:t>DUP(0)</w:t>
       </w:r>
     </w:p>
     <w:p>
@@ -5811,24 +5518,7 @@
           <w:szCs w:val="24"/>
         </w:rPr>
         <w:tab/>
-      </w:r>
-      <w:proofErr w:type="gramStart"/>
-      <w:r>
-        <w:rPr>
-          <w:rFonts w:ascii="Adobe Garamond Pro" w:hAnsi="Adobe Garamond Pro"/>
-          <w:sz w:val="24"/>
-          <w:szCs w:val="24"/>
-        </w:rPr>
-        <w:t>DUP(</w:t>
-      </w:r>
-      <w:proofErr w:type="gramEnd"/>
-      <w:r>
-        <w:rPr>
-          <w:rFonts w:ascii="Adobe Garamond Pro" w:hAnsi="Adobe Garamond Pro"/>
-          <w:sz w:val="24"/>
-          <w:szCs w:val="24"/>
-        </w:rPr>
-        <w:t>0)</w:t>
+        <w:t>DUP(0)</w:t>
       </w:r>
     </w:p>
     <w:p>
@@ -5920,25 +5610,7 @@
           <w:szCs w:val="24"/>
         </w:rPr>
         <w:tab/>
-        <w:t xml:space="preserve">10, 13, 'String is a </w:t>
-      </w:r>
-      <w:proofErr w:type="gramStart"/>
-      <w:r>
-        <w:rPr>
-          <w:rFonts w:ascii="Adobe Garamond Pro" w:hAnsi="Adobe Garamond Pro"/>
-          <w:sz w:val="24"/>
-          <w:szCs w:val="24"/>
-        </w:rPr>
-        <w:t>Palindrome!$</w:t>
-      </w:r>
-      <w:proofErr w:type="gramEnd"/>
-      <w:r>
-        <w:rPr>
-          <w:rFonts w:ascii="Adobe Garamond Pro" w:hAnsi="Adobe Garamond Pro"/>
-          <w:sz w:val="24"/>
-          <w:szCs w:val="24"/>
-        </w:rPr>
-        <w:t>'</w:t>
+        <w:t>10, 13, 'String is a Palindrome!$'</w:t>
       </w:r>
     </w:p>
     <w:p>
@@ -5975,55 +5647,36 @@
           <w:szCs w:val="24"/>
         </w:rPr>
         <w:tab/>
-        <w:t xml:space="preserve">10, 13, 'String is not a </w:t>
-      </w:r>
-      <w:proofErr w:type="gramStart"/>
-      <w:r>
-        <w:rPr>
-          <w:rFonts w:ascii="Adobe Garamond Pro" w:hAnsi="Adobe Garamond Pro"/>
-          <w:sz w:val="24"/>
-          <w:szCs w:val="24"/>
-        </w:rPr>
-        <w:t>Palindrome!$</w:t>
-      </w:r>
-      <w:proofErr w:type="gramEnd"/>
-      <w:r>
-        <w:rPr>
-          <w:rFonts w:ascii="Adobe Garamond Pro" w:hAnsi="Adobe Garamond Pro"/>
-          <w:sz w:val="24"/>
-          <w:szCs w:val="24"/>
-        </w:rPr>
-        <w:t>'</w:t>
-      </w:r>
-    </w:p>
-    <w:p>
-      <w:pPr>
-        <w:spacing w:after="0" w:line="360" w:lineRule="auto"/>
-        <w:rPr>
-          <w:rFonts w:ascii="Adobe Garamond Pro" w:hAnsi="Adobe Garamond Pro"/>
-          <w:sz w:val="24"/>
-          <w:szCs w:val="24"/>
-        </w:rPr>
-      </w:pPr>
-      <w:r>
-        <w:rPr>
-          <w:rFonts w:ascii="Adobe Garamond Pro" w:hAnsi="Adobe Garamond Pro"/>
-          <w:sz w:val="24"/>
-          <w:szCs w:val="24"/>
-        </w:rPr>
-        <w:tab/>
-      </w:r>
-    </w:p>
-    <w:p>
-      <w:pPr>
-        <w:spacing w:after="0" w:line="360" w:lineRule="auto"/>
-        <w:rPr>
-          <w:rFonts w:ascii="Adobe Garamond Pro" w:hAnsi="Adobe Garamond Pro"/>
-          <w:sz w:val="24"/>
-          <w:szCs w:val="24"/>
-        </w:rPr>
-      </w:pPr>
-      <w:proofErr w:type="gramStart"/>
+        <w:t>10, 13, 'String is not a Palindrome!$'</w:t>
+      </w:r>
+    </w:p>
+    <w:p>
+      <w:pPr>
+        <w:spacing w:after="0" w:line="360" w:lineRule="auto"/>
+        <w:rPr>
+          <w:rFonts w:ascii="Adobe Garamond Pro" w:hAnsi="Adobe Garamond Pro"/>
+          <w:sz w:val="24"/>
+          <w:szCs w:val="24"/>
+        </w:rPr>
+      </w:pPr>
+      <w:r>
+        <w:rPr>
+          <w:rFonts w:ascii="Adobe Garamond Pro" w:hAnsi="Adobe Garamond Pro"/>
+          <w:sz w:val="24"/>
+          <w:szCs w:val="24"/>
+        </w:rPr>
+        <w:tab/>
+      </w:r>
+    </w:p>
+    <w:p>
+      <w:pPr>
+        <w:spacing w:after="0" w:line="360" w:lineRule="auto"/>
+        <w:rPr>
+          <w:rFonts w:ascii="Adobe Garamond Pro" w:hAnsi="Adobe Garamond Pro"/>
+          <w:sz w:val="24"/>
+          <w:szCs w:val="24"/>
+        </w:rPr>
+      </w:pPr>
       <w:r>
         <w:rPr>
           <w:rFonts w:ascii="Adobe Garamond Pro" w:hAnsi="Adobe Garamond Pro"/>
@@ -6033,7 +5686,6 @@
         <w:lastRenderedPageBreak/>
         <w:t>.code</w:t>
       </w:r>
-      <w:proofErr w:type="gramEnd"/>
     </w:p>
     <w:p>
       <w:pPr>
@@ -6380,23 +6032,13 @@
           <w:szCs w:val="24"/>
         </w:rPr>
       </w:pPr>
-      <w:proofErr w:type="spellStart"/>
-      <w:r>
-        <w:rPr>
-          <w:rFonts w:ascii="Adobe Garamond Pro" w:hAnsi="Adobe Garamond Pro"/>
-          <w:sz w:val="24"/>
-          <w:szCs w:val="24"/>
-        </w:rPr>
-        <w:t>CopyString</w:t>
-      </w:r>
-      <w:proofErr w:type="spellEnd"/>
-      <w:r>
-        <w:rPr>
-          <w:rFonts w:ascii="Adobe Garamond Pro" w:hAnsi="Adobe Garamond Pro"/>
-          <w:sz w:val="24"/>
-          <w:szCs w:val="24"/>
-        </w:rPr>
-        <w:t>:</w:t>
+      <w:r>
+        <w:rPr>
+          <w:rFonts w:ascii="Adobe Garamond Pro" w:hAnsi="Adobe Garamond Pro"/>
+          <w:sz w:val="24"/>
+          <w:szCs w:val="24"/>
+        </w:rPr>
+        <w:t>CopyString:</w:t>
       </w:r>
     </w:p>
     <w:p>
@@ -6491,18 +6133,8 @@
           <w:szCs w:val="24"/>
         </w:rPr>
         <w:tab/>
-        <w:t xml:space="preserve">LOOP </w:t>
-      </w:r>
-      <w:proofErr w:type="spellStart"/>
-      <w:r>
-        <w:rPr>
-          <w:rFonts w:ascii="Adobe Garamond Pro" w:hAnsi="Adobe Garamond Pro"/>
-          <w:sz w:val="24"/>
-          <w:szCs w:val="24"/>
-        </w:rPr>
-        <w:t>CopyString</w:t>
-      </w:r>
-      <w:proofErr w:type="spellEnd"/>
+        <w:t>LOOP CopyString</w:t>
+      </w:r>
     </w:p>
     <w:p>
       <w:pPr>
@@ -6633,24 +6265,7 @@
           <w:szCs w:val="24"/>
         </w:rPr>
         <w:tab/>
-      </w:r>
-      <w:proofErr w:type="gramStart"/>
-      <w:r>
-        <w:rPr>
-          <w:rFonts w:ascii="Adobe Garamond Pro" w:hAnsi="Adobe Garamond Pro"/>
-          <w:sz w:val="24"/>
-          <w:szCs w:val="24"/>
-        </w:rPr>
-        <w:t>CLD ;</w:t>
-      </w:r>
-      <w:proofErr w:type="gramEnd"/>
-      <w:r>
-        <w:rPr>
-          <w:rFonts w:ascii="Adobe Garamond Pro" w:hAnsi="Adobe Garamond Pro"/>
-          <w:sz w:val="24"/>
-          <w:szCs w:val="24"/>
-        </w:rPr>
-        <w:t xml:space="preserve"> Clear Direction Flag</w:t>
+        <w:t>CLD ; Clear Direction Flag</w:t>
       </w:r>
     </w:p>
     <w:p>
@@ -7074,23 +6689,13 @@
           <w:szCs w:val="24"/>
         </w:rPr>
       </w:pPr>
-      <w:proofErr w:type="gramStart"/>
-      <w:r>
-        <w:rPr>
-          <w:rFonts w:ascii="Adobe Garamond Pro" w:hAnsi="Adobe Garamond Pro"/>
-          <w:sz w:val="24"/>
-          <w:szCs w:val="24"/>
-        </w:rPr>
-        <w:t>.model</w:t>
-      </w:r>
-      <w:proofErr w:type="gramEnd"/>
-      <w:r>
-        <w:rPr>
-          <w:rFonts w:ascii="Adobe Garamond Pro" w:hAnsi="Adobe Garamond Pro"/>
-          <w:sz w:val="24"/>
-          <w:szCs w:val="24"/>
-        </w:rPr>
-        <w:t xml:space="preserve"> SMALL</w:t>
+      <w:r>
+        <w:rPr>
+          <w:rFonts w:ascii="Adobe Garamond Pro" w:hAnsi="Adobe Garamond Pro"/>
+          <w:sz w:val="24"/>
+          <w:szCs w:val="24"/>
+        </w:rPr>
+        <w:t>.model SMALL</w:t>
       </w:r>
     </w:p>
     <w:p>
@@ -7435,25 +7040,7 @@
           <w:szCs w:val="24"/>
         </w:rPr>
         <w:tab/>
-        <w:t xml:space="preserve">20d </w:t>
-      </w:r>
-      <w:proofErr w:type="gramStart"/>
-      <w:r>
-        <w:rPr>
-          <w:rFonts w:ascii="Adobe Garamond Pro" w:hAnsi="Adobe Garamond Pro"/>
-          <w:sz w:val="24"/>
-          <w:szCs w:val="24"/>
-        </w:rPr>
-        <w:t>DUP(</w:t>
-      </w:r>
-      <w:proofErr w:type="gramEnd"/>
-      <w:r>
-        <w:rPr>
-          <w:rFonts w:ascii="Adobe Garamond Pro" w:hAnsi="Adobe Garamond Pro"/>
-          <w:sz w:val="24"/>
-          <w:szCs w:val="24"/>
-        </w:rPr>
-        <w:t>0)</w:t>
+        <w:t>20d DUP(0)</w:t>
       </w:r>
     </w:p>
     <w:p>
@@ -7582,25 +7169,7 @@
           <w:szCs w:val="24"/>
         </w:rPr>
         <w:tab/>
-        <w:t xml:space="preserve">20d </w:t>
-      </w:r>
-      <w:proofErr w:type="gramStart"/>
-      <w:r>
-        <w:rPr>
-          <w:rFonts w:ascii="Adobe Garamond Pro" w:hAnsi="Adobe Garamond Pro"/>
-          <w:sz w:val="24"/>
-          <w:szCs w:val="24"/>
-        </w:rPr>
-        <w:t>DUP(</w:t>
-      </w:r>
-      <w:proofErr w:type="gramEnd"/>
-      <w:r>
-        <w:rPr>
-          <w:rFonts w:ascii="Adobe Garamond Pro" w:hAnsi="Adobe Garamond Pro"/>
-          <w:sz w:val="24"/>
-          <w:szCs w:val="24"/>
-        </w:rPr>
-        <w:t>0)</w:t>
+        <w:t>20d DUP(0)</w:t>
       </w:r>
     </w:p>
     <w:p>
@@ -7850,25 +7419,7 @@
           <w:szCs w:val="24"/>
         </w:rPr>
         <w:tab/>
-        <w:t xml:space="preserve">10, 13, 'Strings are </w:t>
-      </w:r>
-      <w:proofErr w:type="gramStart"/>
-      <w:r>
-        <w:rPr>
-          <w:rFonts w:ascii="Adobe Garamond Pro" w:hAnsi="Adobe Garamond Pro"/>
-          <w:sz w:val="24"/>
-          <w:szCs w:val="24"/>
-        </w:rPr>
-        <w:t>Equal!$</w:t>
-      </w:r>
-      <w:proofErr w:type="gramEnd"/>
-      <w:r>
-        <w:rPr>
-          <w:rFonts w:ascii="Adobe Garamond Pro" w:hAnsi="Adobe Garamond Pro"/>
-          <w:sz w:val="24"/>
-          <w:szCs w:val="24"/>
-        </w:rPr>
-        <w:t>'</w:t>
+        <w:t>10, 13, 'Strings are Equal!$'</w:t>
       </w:r>
     </w:p>
     <w:p>
@@ -7905,55 +7456,36 @@
           <w:szCs w:val="24"/>
         </w:rPr>
         <w:tab/>
-        <w:t xml:space="preserve">10, 13, 'Strings are Not </w:t>
-      </w:r>
-      <w:proofErr w:type="gramStart"/>
-      <w:r>
-        <w:rPr>
-          <w:rFonts w:ascii="Adobe Garamond Pro" w:hAnsi="Adobe Garamond Pro"/>
-          <w:sz w:val="24"/>
-          <w:szCs w:val="24"/>
-        </w:rPr>
-        <w:t>Equal!$</w:t>
-      </w:r>
-      <w:proofErr w:type="gramEnd"/>
-      <w:r>
-        <w:rPr>
-          <w:rFonts w:ascii="Adobe Garamond Pro" w:hAnsi="Adobe Garamond Pro"/>
-          <w:sz w:val="24"/>
-          <w:szCs w:val="24"/>
-        </w:rPr>
-        <w:t>'</w:t>
-      </w:r>
-    </w:p>
-    <w:p>
-      <w:pPr>
-        <w:spacing w:after="0" w:line="360" w:lineRule="auto"/>
-        <w:rPr>
-          <w:rFonts w:ascii="Adobe Garamond Pro" w:hAnsi="Adobe Garamond Pro"/>
-          <w:sz w:val="24"/>
-          <w:szCs w:val="24"/>
-        </w:rPr>
-      </w:pPr>
-      <w:r>
-        <w:rPr>
-          <w:rFonts w:ascii="Adobe Garamond Pro" w:hAnsi="Adobe Garamond Pro"/>
-          <w:sz w:val="24"/>
-          <w:szCs w:val="24"/>
-        </w:rPr>
-        <w:tab/>
-      </w:r>
-    </w:p>
-    <w:p>
-      <w:pPr>
-        <w:spacing w:after="0" w:line="360" w:lineRule="auto"/>
-        <w:rPr>
-          <w:rFonts w:ascii="Adobe Garamond Pro" w:hAnsi="Adobe Garamond Pro"/>
-          <w:sz w:val="24"/>
-          <w:szCs w:val="24"/>
-        </w:rPr>
-      </w:pPr>
-      <w:proofErr w:type="gramStart"/>
+        <w:t>10, 13, 'Strings are Not Equal!$'</w:t>
+      </w:r>
+    </w:p>
+    <w:p>
+      <w:pPr>
+        <w:spacing w:after="0" w:line="360" w:lineRule="auto"/>
+        <w:rPr>
+          <w:rFonts w:ascii="Adobe Garamond Pro" w:hAnsi="Adobe Garamond Pro"/>
+          <w:sz w:val="24"/>
+          <w:szCs w:val="24"/>
+        </w:rPr>
+      </w:pPr>
+      <w:r>
+        <w:rPr>
+          <w:rFonts w:ascii="Adobe Garamond Pro" w:hAnsi="Adobe Garamond Pro"/>
+          <w:sz w:val="24"/>
+          <w:szCs w:val="24"/>
+        </w:rPr>
+        <w:tab/>
+      </w:r>
+    </w:p>
+    <w:p>
+      <w:pPr>
+        <w:spacing w:after="0" w:line="360" w:lineRule="auto"/>
+        <w:rPr>
+          <w:rFonts w:ascii="Adobe Garamond Pro" w:hAnsi="Adobe Garamond Pro"/>
+          <w:sz w:val="24"/>
+          <w:szCs w:val="24"/>
+        </w:rPr>
+      </w:pPr>
       <w:r>
         <w:rPr>
           <w:rFonts w:ascii="Adobe Garamond Pro" w:hAnsi="Adobe Garamond Pro"/>
@@ -7962,7 +7494,6 @@
         </w:rPr>
         <w:t>.code</w:t>
       </w:r>
-      <w:proofErr w:type="gramEnd"/>
     </w:p>
     <w:p>
       <w:pPr>
@@ -8205,18 +7736,8 @@
           <w:szCs w:val="24"/>
         </w:rPr>
         <w:tab/>
-        <w:t xml:space="preserve">JNE </w:t>
-      </w:r>
-      <w:proofErr w:type="spellStart"/>
-      <w:r>
-        <w:rPr>
-          <w:rFonts w:ascii="Adobe Garamond Pro" w:hAnsi="Adobe Garamond Pro"/>
-          <w:sz w:val="24"/>
-          <w:szCs w:val="24"/>
-        </w:rPr>
-        <w:t>NotEqual</w:t>
-      </w:r>
-      <w:proofErr w:type="spellEnd"/>
+        <w:t>JNE NotEqual</w:t>
+      </w:r>
     </w:p>
     <w:p>
       <w:pPr>
@@ -8357,79 +7878,44 @@
         </w:rPr>
         <w:lastRenderedPageBreak/>
         <w:tab/>
-      </w:r>
-      <w:proofErr w:type="gramStart"/>
-      <w:r>
-        <w:rPr>
-          <w:rFonts w:ascii="Adobe Garamond Pro" w:hAnsi="Adobe Garamond Pro"/>
-          <w:sz w:val="24"/>
-          <w:szCs w:val="24"/>
-        </w:rPr>
-        <w:t>CLD ;</w:t>
-      </w:r>
-      <w:proofErr w:type="gramEnd"/>
-      <w:r>
-        <w:rPr>
-          <w:rFonts w:ascii="Adobe Garamond Pro" w:hAnsi="Adobe Garamond Pro"/>
-          <w:sz w:val="24"/>
-          <w:szCs w:val="24"/>
-        </w:rPr>
-        <w:t xml:space="preserve"> Clear Direction Flag</w:t>
-      </w:r>
-    </w:p>
-    <w:p>
-      <w:pPr>
-        <w:spacing w:after="0" w:line="360" w:lineRule="auto"/>
-        <w:rPr>
-          <w:rFonts w:ascii="Adobe Garamond Pro" w:hAnsi="Adobe Garamond Pro"/>
-          <w:sz w:val="24"/>
-          <w:szCs w:val="24"/>
-        </w:rPr>
-      </w:pPr>
-      <w:r>
-        <w:rPr>
-          <w:rFonts w:ascii="Adobe Garamond Pro" w:hAnsi="Adobe Garamond Pro"/>
-          <w:sz w:val="24"/>
-          <w:szCs w:val="24"/>
-        </w:rPr>
-        <w:tab/>
-      </w:r>
-    </w:p>
-    <w:p>
-      <w:pPr>
-        <w:spacing w:after="0" w:line="360" w:lineRule="auto"/>
-        <w:rPr>
-          <w:rFonts w:ascii="Adobe Garamond Pro" w:hAnsi="Adobe Garamond Pro"/>
-          <w:sz w:val="24"/>
-          <w:szCs w:val="24"/>
-        </w:rPr>
-      </w:pPr>
-      <w:r>
-        <w:rPr>
-          <w:rFonts w:ascii="Adobe Garamond Pro" w:hAnsi="Adobe Garamond Pro"/>
-          <w:sz w:val="24"/>
-          <w:szCs w:val="24"/>
-        </w:rPr>
-        <w:tab/>
-        <w:t xml:space="preserve">REPE </w:t>
-      </w:r>
-      <w:proofErr w:type="gramStart"/>
-      <w:r>
-        <w:rPr>
-          <w:rFonts w:ascii="Adobe Garamond Pro" w:hAnsi="Adobe Garamond Pro"/>
-          <w:sz w:val="24"/>
-          <w:szCs w:val="24"/>
-        </w:rPr>
-        <w:t>CMPSB ;</w:t>
-      </w:r>
-      <w:proofErr w:type="gramEnd"/>
-      <w:r>
-        <w:rPr>
-          <w:rFonts w:ascii="Adobe Garamond Pro" w:hAnsi="Adobe Garamond Pro"/>
-          <w:sz w:val="24"/>
-          <w:szCs w:val="24"/>
-        </w:rPr>
-        <w:t xml:space="preserve"> Compare String Byte-by-Byte</w:t>
+        <w:t>CLD ; Clear Direction Flag</w:t>
+      </w:r>
+    </w:p>
+    <w:p>
+      <w:pPr>
+        <w:spacing w:after="0" w:line="360" w:lineRule="auto"/>
+        <w:rPr>
+          <w:rFonts w:ascii="Adobe Garamond Pro" w:hAnsi="Adobe Garamond Pro"/>
+          <w:sz w:val="24"/>
+          <w:szCs w:val="24"/>
+        </w:rPr>
+      </w:pPr>
+      <w:r>
+        <w:rPr>
+          <w:rFonts w:ascii="Adobe Garamond Pro" w:hAnsi="Adobe Garamond Pro"/>
+          <w:sz w:val="24"/>
+          <w:szCs w:val="24"/>
+        </w:rPr>
+        <w:tab/>
+      </w:r>
+    </w:p>
+    <w:p>
+      <w:pPr>
+        <w:spacing w:after="0" w:line="360" w:lineRule="auto"/>
+        <w:rPr>
+          <w:rFonts w:ascii="Adobe Garamond Pro" w:hAnsi="Adobe Garamond Pro"/>
+          <w:sz w:val="24"/>
+          <w:szCs w:val="24"/>
+        </w:rPr>
+      </w:pPr>
+      <w:r>
+        <w:rPr>
+          <w:rFonts w:ascii="Adobe Garamond Pro" w:hAnsi="Adobe Garamond Pro"/>
+          <w:sz w:val="24"/>
+          <w:szCs w:val="24"/>
+        </w:rPr>
+        <w:tab/>
+        <w:t>REPE CMPSB ; Compare String Byte-by-Byte</w:t>
       </w:r>
     </w:p>
     <w:p>
@@ -8478,23 +7964,13 @@
           <w:szCs w:val="24"/>
         </w:rPr>
       </w:pPr>
-      <w:proofErr w:type="spellStart"/>
-      <w:r>
-        <w:rPr>
-          <w:rFonts w:ascii="Adobe Garamond Pro" w:hAnsi="Adobe Garamond Pro"/>
-          <w:sz w:val="24"/>
-          <w:szCs w:val="24"/>
-        </w:rPr>
-        <w:t>NotEqual</w:t>
-      </w:r>
-      <w:proofErr w:type="spellEnd"/>
-      <w:r>
-        <w:rPr>
-          <w:rFonts w:ascii="Adobe Garamond Pro" w:hAnsi="Adobe Garamond Pro"/>
-          <w:sz w:val="24"/>
-          <w:szCs w:val="24"/>
-        </w:rPr>
-        <w:t>:</w:t>
+      <w:r>
+        <w:rPr>
+          <w:rFonts w:ascii="Adobe Garamond Pro" w:hAnsi="Adobe Garamond Pro"/>
+          <w:sz w:val="24"/>
+          <w:szCs w:val="24"/>
+        </w:rPr>
+        <w:t>NotEqual:</w:t>
       </w:r>
     </w:p>
     <w:p>
@@ -8870,23 +8346,13 @@
           <w:szCs w:val="24"/>
         </w:rPr>
       </w:pPr>
-      <w:proofErr w:type="gramStart"/>
-      <w:r>
-        <w:rPr>
-          <w:rFonts w:ascii="Adobe Garamond Pro" w:hAnsi="Adobe Garamond Pro"/>
-          <w:sz w:val="24"/>
-          <w:szCs w:val="24"/>
-        </w:rPr>
-        <w:t>.model</w:t>
-      </w:r>
-      <w:proofErr w:type="gramEnd"/>
-      <w:r>
-        <w:rPr>
-          <w:rFonts w:ascii="Adobe Garamond Pro" w:hAnsi="Adobe Garamond Pro"/>
-          <w:sz w:val="24"/>
-          <w:szCs w:val="24"/>
-        </w:rPr>
-        <w:t xml:space="preserve"> SMALL</w:t>
+      <w:r>
+        <w:rPr>
+          <w:rFonts w:ascii="Adobe Garamond Pro" w:hAnsi="Adobe Garamond Pro"/>
+          <w:sz w:val="24"/>
+          <w:szCs w:val="24"/>
+        </w:rPr>
+        <w:t>.model SMALL</w:t>
       </w:r>
     </w:p>
     <w:p>
@@ -9440,7 +8906,6 @@
           <w:szCs w:val="24"/>
         </w:rPr>
       </w:pPr>
-      <w:proofErr w:type="gramStart"/>
       <w:r>
         <w:rPr>
           <w:rFonts w:ascii="Adobe Garamond Pro" w:hAnsi="Adobe Garamond Pro"/>
@@ -9449,7 +8914,6 @@
         </w:rPr>
         <w:t>.code</w:t>
       </w:r>
-      <w:proofErr w:type="gramEnd"/>
     </w:p>
     <w:p>
       <w:pPr>
@@ -9628,23 +9092,13 @@
           <w:szCs w:val="24"/>
         </w:rPr>
       </w:pPr>
-      <w:proofErr w:type="spellStart"/>
-      <w:r>
-        <w:rPr>
-          <w:rFonts w:ascii="Adobe Garamond Pro" w:hAnsi="Adobe Garamond Pro"/>
-          <w:sz w:val="24"/>
-          <w:szCs w:val="24"/>
-        </w:rPr>
-        <w:t>ReadName</w:t>
-      </w:r>
-      <w:proofErr w:type="spellEnd"/>
-      <w:r>
-        <w:rPr>
-          <w:rFonts w:ascii="Adobe Garamond Pro" w:hAnsi="Adobe Garamond Pro"/>
-          <w:sz w:val="24"/>
-          <w:szCs w:val="24"/>
-        </w:rPr>
-        <w:t>:</w:t>
+      <w:r>
+        <w:rPr>
+          <w:rFonts w:ascii="Adobe Garamond Pro" w:hAnsi="Adobe Garamond Pro"/>
+          <w:sz w:val="24"/>
+          <w:szCs w:val="24"/>
+        </w:rPr>
+        <w:t>ReadName:</w:t>
       </w:r>
     </w:p>
     <w:p>
@@ -9720,18 +9174,8 @@
           <w:szCs w:val="24"/>
         </w:rPr>
         <w:tab/>
-        <w:t xml:space="preserve">JNZ </w:t>
-      </w:r>
-      <w:proofErr w:type="spellStart"/>
-      <w:r>
-        <w:rPr>
-          <w:rFonts w:ascii="Adobe Garamond Pro" w:hAnsi="Adobe Garamond Pro"/>
-          <w:sz w:val="24"/>
-          <w:szCs w:val="24"/>
-        </w:rPr>
-        <w:t>ReadName</w:t>
-      </w:r>
-      <w:proofErr w:type="spellEnd"/>
+        <w:t>JNZ ReadName</w:t>
+      </w:r>
     </w:p>
     <w:p>
       <w:pPr>
@@ -9966,23 +9410,13 @@
           <w:szCs w:val="24"/>
         </w:rPr>
       </w:pPr>
-      <w:proofErr w:type="spellStart"/>
-      <w:r>
-        <w:rPr>
-          <w:rFonts w:ascii="Adobe Garamond Pro" w:hAnsi="Adobe Garamond Pro"/>
-          <w:sz w:val="24"/>
-          <w:szCs w:val="24"/>
-        </w:rPr>
-        <w:t>DisplayName</w:t>
-      </w:r>
-      <w:proofErr w:type="spellEnd"/>
-      <w:r>
-        <w:rPr>
-          <w:rFonts w:ascii="Adobe Garamond Pro" w:hAnsi="Adobe Garamond Pro"/>
-          <w:sz w:val="24"/>
-          <w:szCs w:val="24"/>
-        </w:rPr>
-        <w:t>:</w:t>
+      <w:r>
+        <w:rPr>
+          <w:rFonts w:ascii="Adobe Garamond Pro" w:hAnsi="Adobe Garamond Pro"/>
+          <w:sz w:val="24"/>
+          <w:szCs w:val="24"/>
+        </w:rPr>
+        <w:t>DisplayName:</w:t>
       </w:r>
     </w:p>
     <w:p>
@@ -10256,25 +9690,7 @@
           <w:sz w:val="24"/>
           <w:szCs w:val="24"/>
         </w:rPr>
-        <w:t xml:space="preserve">ompute </w:t>
-      </w:r>
-      <w:proofErr w:type="spellStart"/>
-      <w:r>
-        <w:rPr>
-          <w:rFonts w:ascii="Adobe Garamond Pro" w:hAnsi="Adobe Garamond Pro"/>
-          <w:sz w:val="24"/>
-          <w:szCs w:val="24"/>
-        </w:rPr>
-        <w:t>nCr</w:t>
-      </w:r>
-      <w:proofErr w:type="spellEnd"/>
-      <w:r>
-        <w:rPr>
-          <w:rFonts w:ascii="Adobe Garamond Pro" w:hAnsi="Adobe Garamond Pro"/>
-          <w:sz w:val="24"/>
-          <w:szCs w:val="24"/>
-        </w:rPr>
-        <w:t xml:space="preserve"> using recursive procedure. Assume that ‘n’ and ‘r’ are non-negative integers.</w:t>
+        <w:t>ompute nCr using recursive procedure. Assume that ‘n’ and ‘r’ are non-negative integers.</w:t>
       </w:r>
     </w:p>
     <w:p>
@@ -10308,23 +9724,13 @@
           <w:szCs w:val="24"/>
         </w:rPr>
       </w:pPr>
-      <w:proofErr w:type="gramStart"/>
-      <w:r>
-        <w:rPr>
-          <w:rFonts w:ascii="Adobe Garamond Pro" w:hAnsi="Adobe Garamond Pro"/>
-          <w:sz w:val="24"/>
-          <w:szCs w:val="24"/>
-        </w:rPr>
-        <w:t>.model</w:t>
-      </w:r>
-      <w:proofErr w:type="gramEnd"/>
-      <w:r>
-        <w:rPr>
-          <w:rFonts w:ascii="Adobe Garamond Pro" w:hAnsi="Adobe Garamond Pro"/>
-          <w:sz w:val="24"/>
-          <w:szCs w:val="24"/>
-        </w:rPr>
-        <w:t xml:space="preserve"> SMALL</w:t>
+      <w:r>
+        <w:rPr>
+          <w:rFonts w:ascii="Adobe Garamond Pro" w:hAnsi="Adobe Garamond Pro"/>
+          <w:sz w:val="24"/>
+          <w:szCs w:val="24"/>
+        </w:rPr>
+        <w:t>.model SMALL</w:t>
       </w:r>
     </w:p>
     <w:p>
@@ -10478,17 +9884,8 @@
           <w:szCs w:val="24"/>
         </w:rPr>
         <w:tab/>
-      </w:r>
-      <w:proofErr w:type="spellStart"/>
-      <w:r>
-        <w:rPr>
-          <w:rFonts w:ascii="Adobe Garamond Pro" w:hAnsi="Adobe Garamond Pro"/>
-          <w:sz w:val="24"/>
-          <w:szCs w:val="24"/>
-        </w:rPr>
         <w:t>dW</w:t>
       </w:r>
-      <w:proofErr w:type="spellEnd"/>
       <w:r>
         <w:rPr>
           <w:rFonts w:ascii="Adobe Garamond Pro" w:hAnsi="Adobe Garamond Pro"/>
@@ -10518,7 +9915,6 @@
           <w:szCs w:val="24"/>
         </w:rPr>
       </w:pPr>
-      <w:proofErr w:type="gramStart"/>
       <w:r>
         <w:rPr>
           <w:rFonts w:ascii="Adobe Garamond Pro" w:hAnsi="Adobe Garamond Pro"/>
@@ -10527,7 +9923,6 @@
         </w:rPr>
         <w:t>.code</w:t>
       </w:r>
-      <w:proofErr w:type="gramEnd"/>
     </w:p>
     <w:p>
       <w:pPr>
@@ -10677,18 +10072,8 @@
           <w:szCs w:val="24"/>
         </w:rPr>
         <w:tab/>
-        <w:t xml:space="preserve">CALL </w:t>
-      </w:r>
-      <w:proofErr w:type="spellStart"/>
-      <w:r>
-        <w:rPr>
-          <w:rFonts w:ascii="Adobe Garamond Pro" w:hAnsi="Adobe Garamond Pro"/>
-          <w:sz w:val="24"/>
-          <w:szCs w:val="24"/>
-        </w:rPr>
-        <w:t>NCRProcedure</w:t>
-      </w:r>
-      <w:proofErr w:type="spellEnd"/>
+        <w:t>CALL NCRProcedure</w:t>
+      </w:r>
     </w:p>
     <w:p>
       <w:pPr>
@@ -10772,24 +10157,7 @@
           <w:szCs w:val="24"/>
         </w:rPr>
         <w:tab/>
-      </w:r>
-      <w:proofErr w:type="spellStart"/>
-      <w:r>
-        <w:rPr>
-          <w:rFonts w:ascii="Adobe Garamond Pro" w:hAnsi="Adobe Garamond Pro"/>
-          <w:sz w:val="24"/>
-          <w:szCs w:val="24"/>
-        </w:rPr>
-        <w:t>NCRProcedure</w:t>
-      </w:r>
-      <w:proofErr w:type="spellEnd"/>
-      <w:r>
-        <w:rPr>
-          <w:rFonts w:ascii="Adobe Garamond Pro" w:hAnsi="Adobe Garamond Pro"/>
-          <w:sz w:val="24"/>
-          <w:szCs w:val="24"/>
-        </w:rPr>
-        <w:t xml:space="preserve"> PROC</w:t>
+        <w:t>NCRProcedure PROC</w:t>
       </w:r>
     </w:p>
     <w:p>
@@ -11004,18 +10372,8 @@
           <w:szCs w:val="24"/>
         </w:rPr>
         <w:tab/>
-        <w:t xml:space="preserve">JE </w:t>
-      </w:r>
-      <w:proofErr w:type="spellStart"/>
-      <w:r>
-        <w:rPr>
-          <w:rFonts w:ascii="Adobe Garamond Pro" w:hAnsi="Adobe Garamond Pro"/>
-          <w:sz w:val="24"/>
-          <w:szCs w:val="24"/>
-        </w:rPr>
-        <w:t>IncrementByN</w:t>
-      </w:r>
-      <w:proofErr w:type="spellEnd"/>
+        <w:t>JE IncrementByN</w:t>
+      </w:r>
     </w:p>
     <w:p>
       <w:pPr>
@@ -11121,18 +10479,8 @@
           <w:szCs w:val="24"/>
         </w:rPr>
         <w:tab/>
-        <w:t xml:space="preserve">JE </w:t>
-      </w:r>
-      <w:proofErr w:type="spellStart"/>
-      <w:r>
-        <w:rPr>
-          <w:rFonts w:ascii="Adobe Garamond Pro" w:hAnsi="Adobe Garamond Pro"/>
-          <w:sz w:val="24"/>
-          <w:szCs w:val="24"/>
-        </w:rPr>
-        <w:t>IncrementBoth</w:t>
-      </w:r>
-      <w:proofErr w:type="spellEnd"/>
+        <w:t>JE IncrementBoth</w:t>
+      </w:r>
     </w:p>
     <w:p>
       <w:pPr>
@@ -11238,18 +10586,8 @@
           <w:szCs w:val="24"/>
         </w:rPr>
         <w:tab/>
-        <w:t xml:space="preserve">CALL </w:t>
-      </w:r>
-      <w:proofErr w:type="spellStart"/>
-      <w:r>
-        <w:rPr>
-          <w:rFonts w:ascii="Adobe Garamond Pro" w:hAnsi="Adobe Garamond Pro"/>
-          <w:sz w:val="24"/>
-          <w:szCs w:val="24"/>
-        </w:rPr>
-        <w:t>NCRProcedure</w:t>
-      </w:r>
-      <w:proofErr w:type="spellEnd"/>
+        <w:t>CALL NCRProcedure</w:t>
+      </w:r>
     </w:p>
     <w:p>
       <w:pPr>
@@ -11436,18 +10774,8 @@
           <w:szCs w:val="24"/>
         </w:rPr>
         <w:tab/>
-        <w:t xml:space="preserve">CALL </w:t>
-      </w:r>
-      <w:proofErr w:type="spellStart"/>
-      <w:r>
-        <w:rPr>
-          <w:rFonts w:ascii="Adobe Garamond Pro" w:hAnsi="Adobe Garamond Pro"/>
-          <w:sz w:val="24"/>
-          <w:szCs w:val="24"/>
-        </w:rPr>
-        <w:t>NCRProcedure</w:t>
-      </w:r>
-      <w:proofErr w:type="spellEnd"/>
+        <w:t>CALL NCRProcedure</w:t>
+      </w:r>
     </w:p>
     <w:p>
       <w:pPr>
@@ -11681,24 +11009,7 @@
           <w:szCs w:val="24"/>
         </w:rPr>
         <w:tab/>
-      </w:r>
-      <w:proofErr w:type="spellStart"/>
-      <w:r>
-        <w:rPr>
-          <w:rFonts w:ascii="Adobe Garamond Pro" w:hAnsi="Adobe Garamond Pro"/>
-          <w:sz w:val="24"/>
-          <w:szCs w:val="24"/>
-        </w:rPr>
-        <w:t>IncrementByN</w:t>
-      </w:r>
-      <w:proofErr w:type="spellEnd"/>
-      <w:r>
-        <w:rPr>
-          <w:rFonts w:ascii="Adobe Garamond Pro" w:hAnsi="Adobe Garamond Pro"/>
-          <w:sz w:val="24"/>
-          <w:szCs w:val="24"/>
-        </w:rPr>
-        <w:t>:</w:t>
+        <w:t>IncrementByN:</w:t>
       </w:r>
     </w:p>
     <w:p>
@@ -11798,24 +11109,7 @@
           <w:szCs w:val="24"/>
         </w:rPr>
         <w:tab/>
-      </w:r>
-      <w:proofErr w:type="spellStart"/>
-      <w:r>
-        <w:rPr>
-          <w:rFonts w:ascii="Adobe Garamond Pro" w:hAnsi="Adobe Garamond Pro"/>
-          <w:sz w:val="24"/>
-          <w:szCs w:val="24"/>
-        </w:rPr>
-        <w:t>IncrementBoth</w:t>
-      </w:r>
-      <w:proofErr w:type="spellEnd"/>
-      <w:r>
-        <w:rPr>
-          <w:rFonts w:ascii="Adobe Garamond Pro" w:hAnsi="Adobe Garamond Pro"/>
-          <w:sz w:val="24"/>
-          <w:szCs w:val="24"/>
-        </w:rPr>
-        <w:t>:</w:t>
+        <w:t>IncrementBoth:</w:t>
       </w:r>
     </w:p>
     <w:p>
@@ -11915,24 +11209,7 @@
           <w:szCs w:val="24"/>
         </w:rPr>
         <w:tab/>
-      </w:r>
-      <w:proofErr w:type="spellStart"/>
-      <w:r>
-        <w:rPr>
-          <w:rFonts w:ascii="Adobe Garamond Pro" w:hAnsi="Adobe Garamond Pro"/>
-          <w:sz w:val="24"/>
-          <w:szCs w:val="24"/>
-        </w:rPr>
-        <w:t>NCRProcedure</w:t>
-      </w:r>
-      <w:proofErr w:type="spellEnd"/>
-      <w:r>
-        <w:rPr>
-          <w:rFonts w:ascii="Adobe Garamond Pro" w:hAnsi="Adobe Garamond Pro"/>
-          <w:sz w:val="24"/>
-          <w:szCs w:val="24"/>
-        </w:rPr>
-        <w:t xml:space="preserve"> ENDP</w:t>
+        <w:t>NCRProcedure ENDP</w:t>
       </w:r>
     </w:p>
     <w:p>
@@ -12149,23 +11426,13 @@
           <w:szCs w:val="24"/>
         </w:rPr>
       </w:pPr>
-      <w:proofErr w:type="gramStart"/>
-      <w:r>
-        <w:rPr>
-          <w:rFonts w:ascii="Adobe Garamond Pro" w:hAnsi="Adobe Garamond Pro"/>
-          <w:sz w:val="24"/>
-          <w:szCs w:val="24"/>
-        </w:rPr>
-        <w:t>.model</w:t>
-      </w:r>
-      <w:proofErr w:type="gramEnd"/>
-      <w:r>
-        <w:rPr>
-          <w:rFonts w:ascii="Adobe Garamond Pro" w:hAnsi="Adobe Garamond Pro"/>
-          <w:sz w:val="24"/>
-          <w:szCs w:val="24"/>
-        </w:rPr>
-        <w:t xml:space="preserve"> SMALL</w:t>
+      <w:r>
+        <w:rPr>
+          <w:rFonts w:ascii="Adobe Garamond Pro" w:hAnsi="Adobe Garamond Pro"/>
+          <w:sz w:val="24"/>
+          <w:szCs w:val="24"/>
+        </w:rPr>
+        <w:t>.model SMALL</w:t>
       </w:r>
     </w:p>
     <w:p>
@@ -12212,24 +11479,7 @@
           <w:szCs w:val="24"/>
         </w:rPr>
         <w:tab/>
-      </w:r>
-      <w:proofErr w:type="gramStart"/>
-      <w:r>
-        <w:rPr>
-          <w:rFonts w:ascii="Adobe Garamond Pro" w:hAnsi="Adobe Garamond Pro"/>
-          <w:sz w:val="24"/>
-          <w:szCs w:val="24"/>
-        </w:rPr>
-        <w:t>AAM ;</w:t>
-      </w:r>
-      <w:proofErr w:type="gramEnd"/>
-      <w:r>
-        <w:rPr>
-          <w:rFonts w:ascii="Adobe Garamond Pro" w:hAnsi="Adobe Garamond Pro"/>
-          <w:sz w:val="24"/>
-          <w:szCs w:val="24"/>
-        </w:rPr>
-        <w:t xml:space="preserve"> BCD Adjustment After Multiplication</w:t>
+        <w:t>AAM ; BCD Adjustment After Multiplication</w:t>
       </w:r>
     </w:p>
     <w:p>
@@ -12655,7 +11905,6 @@
           <w:szCs w:val="24"/>
         </w:rPr>
       </w:pPr>
-      <w:proofErr w:type="gramStart"/>
       <w:r>
         <w:rPr>
           <w:rFonts w:ascii="Adobe Garamond Pro" w:hAnsi="Adobe Garamond Pro"/>
@@ -12664,7 +11913,6 @@
         </w:rPr>
         <w:t>.code</w:t>
       </w:r>
-      <w:proofErr w:type="gramEnd"/>
     </w:p>
     <w:p>
       <w:pPr>
@@ -12824,18 +12072,8 @@
           <w:szCs w:val="24"/>
         </w:rPr>
         <w:tab/>
-        <w:t xml:space="preserve">; CH - Hours | CL - Minutes | DH - Seconds | DL - </w:t>
-      </w:r>
-      <w:proofErr w:type="spellStart"/>
-      <w:r>
-        <w:rPr>
-          <w:rFonts w:ascii="Adobe Garamond Pro" w:hAnsi="Adobe Garamond Pro"/>
-          <w:sz w:val="24"/>
-          <w:szCs w:val="24"/>
-        </w:rPr>
-        <w:t>Miliseconds</w:t>
-      </w:r>
-      <w:proofErr w:type="spellEnd"/>
+        <w:t>; CH - Hours | CL - Minutes | DH - Seconds | DL - Miliseconds</w:t>
+      </w:r>
     </w:p>
     <w:p>
       <w:pPr>
@@ -13320,45 +12558,34 @@
           <w:szCs w:val="24"/>
         </w:rPr>
       </w:pPr>
-      <w:proofErr w:type="gramStart"/>
-      <w:r>
-        <w:rPr>
-          <w:rFonts w:ascii="Adobe Garamond Pro" w:hAnsi="Adobe Garamond Pro"/>
-          <w:sz w:val="24"/>
-          <w:szCs w:val="24"/>
-        </w:rPr>
-        <w:t>.model</w:t>
-      </w:r>
-      <w:proofErr w:type="gramEnd"/>
-      <w:r>
-        <w:rPr>
-          <w:rFonts w:ascii="Adobe Garamond Pro" w:hAnsi="Adobe Garamond Pro"/>
-          <w:sz w:val="24"/>
-          <w:szCs w:val="24"/>
-        </w:rPr>
-        <w:t xml:space="preserve"> SMALL</w:t>
-      </w:r>
-    </w:p>
-    <w:p>
-      <w:pPr>
-        <w:spacing w:after="0" w:line="360" w:lineRule="auto"/>
-        <w:rPr>
-          <w:rFonts w:ascii="Adobe Garamond Pro" w:hAnsi="Adobe Garamond Pro"/>
-          <w:sz w:val="24"/>
-          <w:szCs w:val="24"/>
-        </w:rPr>
-      </w:pPr>
-    </w:p>
-    <w:p>
-      <w:pPr>
-        <w:spacing w:after="0" w:line="360" w:lineRule="auto"/>
-        <w:rPr>
-          <w:rFonts w:ascii="Adobe Garamond Pro" w:hAnsi="Adobe Garamond Pro"/>
-          <w:sz w:val="24"/>
-          <w:szCs w:val="24"/>
-        </w:rPr>
-      </w:pPr>
-      <w:proofErr w:type="gramStart"/>
+      <w:r>
+        <w:rPr>
+          <w:rFonts w:ascii="Adobe Garamond Pro" w:hAnsi="Adobe Garamond Pro"/>
+          <w:sz w:val="24"/>
+          <w:szCs w:val="24"/>
+        </w:rPr>
+        <w:t>.model SMALL</w:t>
+      </w:r>
+    </w:p>
+    <w:p>
+      <w:pPr>
+        <w:spacing w:after="0" w:line="360" w:lineRule="auto"/>
+        <w:rPr>
+          <w:rFonts w:ascii="Adobe Garamond Pro" w:hAnsi="Adobe Garamond Pro"/>
+          <w:sz w:val="24"/>
+          <w:szCs w:val="24"/>
+        </w:rPr>
+      </w:pPr>
+    </w:p>
+    <w:p>
+      <w:pPr>
+        <w:spacing w:after="0" w:line="360" w:lineRule="auto"/>
+        <w:rPr>
+          <w:rFonts w:ascii="Adobe Garamond Pro" w:hAnsi="Adobe Garamond Pro"/>
+          <w:sz w:val="24"/>
+          <w:szCs w:val="24"/>
+        </w:rPr>
+      </w:pPr>
       <w:r>
         <w:rPr>
           <w:rFonts w:ascii="Adobe Garamond Pro" w:hAnsi="Adobe Garamond Pro"/>
@@ -13367,7 +12594,6 @@
         </w:rPr>
         <w:t>.code</w:t>
       </w:r>
-      <w:proofErr w:type="gramEnd"/>
     </w:p>
     <w:p>
       <w:pPr>
@@ -13397,23 +12623,13 @@
           <w:szCs w:val="24"/>
         </w:rPr>
       </w:pPr>
-      <w:proofErr w:type="spellStart"/>
-      <w:r>
-        <w:rPr>
-          <w:rFonts w:ascii="Adobe Garamond Pro" w:hAnsi="Adobe Garamond Pro"/>
-          <w:sz w:val="24"/>
-          <w:szCs w:val="24"/>
-        </w:rPr>
-        <w:t>FirstLoop</w:t>
-      </w:r>
-      <w:proofErr w:type="spellEnd"/>
-      <w:r>
-        <w:rPr>
-          <w:rFonts w:ascii="Adobe Garamond Pro" w:hAnsi="Adobe Garamond Pro"/>
-          <w:sz w:val="24"/>
-          <w:szCs w:val="24"/>
-        </w:rPr>
-        <w:t>:</w:t>
+      <w:r>
+        <w:rPr>
+          <w:rFonts w:ascii="Adobe Garamond Pro" w:hAnsi="Adobe Garamond Pro"/>
+          <w:sz w:val="24"/>
+          <w:szCs w:val="24"/>
+        </w:rPr>
+        <w:t>FirstLoop:</w:t>
       </w:r>
     </w:p>
     <w:p>
@@ -13538,23 +12754,13 @@
           <w:szCs w:val="24"/>
         </w:rPr>
       </w:pPr>
-      <w:proofErr w:type="spellStart"/>
-      <w:r>
-        <w:rPr>
-          <w:rFonts w:ascii="Adobe Garamond Pro" w:hAnsi="Adobe Garamond Pro"/>
-          <w:sz w:val="24"/>
-          <w:szCs w:val="24"/>
-        </w:rPr>
-        <w:t>SecondLoop</w:t>
-      </w:r>
-      <w:proofErr w:type="spellEnd"/>
-      <w:r>
-        <w:rPr>
-          <w:rFonts w:ascii="Adobe Garamond Pro" w:hAnsi="Adobe Garamond Pro"/>
-          <w:sz w:val="24"/>
-          <w:szCs w:val="24"/>
-        </w:rPr>
-        <w:t>:</w:t>
+      <w:r>
+        <w:rPr>
+          <w:rFonts w:ascii="Adobe Garamond Pro" w:hAnsi="Adobe Garamond Pro"/>
+          <w:sz w:val="24"/>
+          <w:szCs w:val="24"/>
+        </w:rPr>
+        <w:t>SecondLoop:</w:t>
       </w:r>
     </w:p>
     <w:p>
@@ -13798,18 +13004,8 @@
           <w:szCs w:val="24"/>
         </w:rPr>
         <w:tab/>
-        <w:t xml:space="preserve">JLE </w:t>
-      </w:r>
-      <w:proofErr w:type="spellStart"/>
-      <w:r>
-        <w:rPr>
-          <w:rFonts w:ascii="Adobe Garamond Pro" w:hAnsi="Adobe Garamond Pro"/>
-          <w:sz w:val="24"/>
-          <w:szCs w:val="24"/>
-        </w:rPr>
-        <w:t>SecondLoop</w:t>
-      </w:r>
-      <w:proofErr w:type="spellEnd"/>
+        <w:t>JLE SecondLoop</w:t>
+      </w:r>
     </w:p>
     <w:p>
       <w:pPr>
@@ -14015,18 +13211,8 @@
           <w:szCs w:val="24"/>
         </w:rPr>
         <w:tab/>
-        <w:t xml:space="preserve">JLE </w:t>
-      </w:r>
-      <w:proofErr w:type="spellStart"/>
-      <w:r>
-        <w:rPr>
-          <w:rFonts w:ascii="Adobe Garamond Pro" w:hAnsi="Adobe Garamond Pro"/>
-          <w:sz w:val="24"/>
-          <w:szCs w:val="24"/>
-        </w:rPr>
-        <w:t>FirstLoop</w:t>
-      </w:r>
-      <w:proofErr w:type="spellEnd"/>
+        <w:t>JLE FirstLoop</w:t>
+      </w:r>
     </w:p>
     <w:p>
       <w:pPr>
@@ -14258,23 +13444,13 @@
           <w:szCs w:val="24"/>
         </w:rPr>
       </w:pPr>
-      <w:proofErr w:type="gramStart"/>
-      <w:r>
-        <w:rPr>
-          <w:rFonts w:ascii="Adobe Garamond Pro" w:hAnsi="Adobe Garamond Pro"/>
-          <w:sz w:val="24"/>
-          <w:szCs w:val="24"/>
-        </w:rPr>
-        <w:t>.MODEL</w:t>
-      </w:r>
-      <w:proofErr w:type="gramEnd"/>
-      <w:r>
-        <w:rPr>
-          <w:rFonts w:ascii="Adobe Garamond Pro" w:hAnsi="Adobe Garamond Pro"/>
-          <w:sz w:val="24"/>
-          <w:szCs w:val="24"/>
-        </w:rPr>
-        <w:t xml:space="preserve"> SMALL</w:t>
+      <w:r>
+        <w:rPr>
+          <w:rFonts w:ascii="Adobe Garamond Pro" w:hAnsi="Adobe Garamond Pro"/>
+          <w:sz w:val="24"/>
+          <w:szCs w:val="24"/>
+        </w:rPr>
+        <w:t>.MODEL SMALL</w:t>
       </w:r>
     </w:p>
     <w:p>
@@ -14340,18 +13516,8 @@
           <w:sz w:val="24"/>
           <w:szCs w:val="24"/>
         </w:rPr>
-        <w:t xml:space="preserve">X </w:t>
-      </w:r>
-      <w:proofErr w:type="gramStart"/>
-      <w:r>
-        <w:rPr>
-          <w:rFonts w:ascii="Adobe Garamond Pro" w:hAnsi="Adobe Garamond Pro"/>
-          <w:sz w:val="24"/>
-          <w:szCs w:val="24"/>
-        </w:rPr>
-        <w:t>DB ?</w:t>
-      </w:r>
-      <w:proofErr w:type="gramEnd"/>
+        <w:t>X DB ?</w:t>
+      </w:r>
     </w:p>
     <w:p>
       <w:pPr>
@@ -14388,39 +13554,28 @@
           <w:sz w:val="24"/>
           <w:szCs w:val="24"/>
         </w:rPr>
-        <w:t xml:space="preserve">Y </w:t>
-      </w:r>
-      <w:proofErr w:type="gramStart"/>
-      <w:r>
-        <w:rPr>
-          <w:rFonts w:ascii="Adobe Garamond Pro" w:hAnsi="Adobe Garamond Pro"/>
-          <w:sz w:val="24"/>
-          <w:szCs w:val="24"/>
-        </w:rPr>
-        <w:t>DB ?</w:t>
-      </w:r>
-      <w:proofErr w:type="gramEnd"/>
-    </w:p>
-    <w:p>
-      <w:pPr>
-        <w:spacing w:after="0" w:line="360" w:lineRule="auto"/>
-        <w:rPr>
-          <w:rFonts w:ascii="Adobe Garamond Pro" w:hAnsi="Adobe Garamond Pro"/>
-          <w:sz w:val="24"/>
-          <w:szCs w:val="24"/>
-        </w:rPr>
-      </w:pPr>
-    </w:p>
-    <w:p>
-      <w:pPr>
-        <w:spacing w:after="0" w:line="360" w:lineRule="auto"/>
-        <w:rPr>
-          <w:rFonts w:ascii="Adobe Garamond Pro" w:hAnsi="Adobe Garamond Pro"/>
-          <w:sz w:val="24"/>
-          <w:szCs w:val="24"/>
-        </w:rPr>
-      </w:pPr>
-      <w:proofErr w:type="gramStart"/>
+        <w:t>Y DB ?</w:t>
+      </w:r>
+    </w:p>
+    <w:p>
+      <w:pPr>
+        <w:spacing w:after="0" w:line="360" w:lineRule="auto"/>
+        <w:rPr>
+          <w:rFonts w:ascii="Adobe Garamond Pro" w:hAnsi="Adobe Garamond Pro"/>
+          <w:sz w:val="24"/>
+          <w:szCs w:val="24"/>
+        </w:rPr>
+      </w:pPr>
+    </w:p>
+    <w:p>
+      <w:pPr>
+        <w:spacing w:after="0" w:line="360" w:lineRule="auto"/>
+        <w:rPr>
+          <w:rFonts w:ascii="Adobe Garamond Pro" w:hAnsi="Adobe Garamond Pro"/>
+          <w:sz w:val="24"/>
+          <w:szCs w:val="24"/>
+        </w:rPr>
+      </w:pPr>
       <w:r>
         <w:rPr>
           <w:rFonts w:ascii="Adobe Garamond Pro" w:hAnsi="Adobe Garamond Pro"/>
@@ -14429,7 +13584,6 @@
         </w:rPr>
         <w:t>.CODE</w:t>
       </w:r>
-      <w:proofErr w:type="gramEnd"/>
     </w:p>
     <w:p>
       <w:pPr>
@@ -14447,25 +13601,7 @@
           <w:sz w:val="24"/>
           <w:szCs w:val="24"/>
         </w:rPr>
-        <w:t xml:space="preserve">MOV </w:t>
-      </w:r>
-      <w:proofErr w:type="gramStart"/>
-      <w:r>
-        <w:rPr>
-          <w:rFonts w:ascii="Adobe Garamond Pro" w:hAnsi="Adobe Garamond Pro"/>
-          <w:sz w:val="24"/>
-          <w:szCs w:val="24"/>
-        </w:rPr>
-        <w:t>AX,@</w:t>
-      </w:r>
-      <w:proofErr w:type="gramEnd"/>
-      <w:r>
-        <w:rPr>
-          <w:rFonts w:ascii="Adobe Garamond Pro" w:hAnsi="Adobe Garamond Pro"/>
-          <w:sz w:val="24"/>
-          <w:szCs w:val="24"/>
-        </w:rPr>
-        <w:t>DATA</w:t>
+        <w:t>MOV AX,@DATA</w:t>
       </w:r>
     </w:p>
     <w:p>
@@ -14484,18 +13620,8 @@
           <w:sz w:val="24"/>
           <w:szCs w:val="24"/>
         </w:rPr>
-        <w:t xml:space="preserve">MOV </w:t>
-      </w:r>
-      <w:proofErr w:type="gramStart"/>
-      <w:r>
-        <w:rPr>
-          <w:rFonts w:ascii="Adobe Garamond Pro" w:hAnsi="Adobe Garamond Pro"/>
-          <w:sz w:val="24"/>
-          <w:szCs w:val="24"/>
-        </w:rPr>
-        <w:t>DS,AX</w:t>
-      </w:r>
-      <w:proofErr w:type="gramEnd"/>
+        <w:t>MOV DS,AX</w:t>
+      </w:r>
     </w:p>
     <w:p>
       <w:pPr>
@@ -14524,25 +13650,7 @@
           <w:sz w:val="24"/>
           <w:szCs w:val="24"/>
         </w:rPr>
-        <w:t xml:space="preserve">MOV </w:t>
-      </w:r>
-      <w:proofErr w:type="gramStart"/>
-      <w:r>
-        <w:rPr>
-          <w:rFonts w:ascii="Adobe Garamond Pro" w:hAnsi="Adobe Garamond Pro"/>
-          <w:sz w:val="24"/>
-          <w:szCs w:val="24"/>
-        </w:rPr>
-        <w:t>DX,OFFSET</w:t>
-      </w:r>
-      <w:proofErr w:type="gramEnd"/>
-      <w:r>
-        <w:rPr>
-          <w:rFonts w:ascii="Adobe Garamond Pro" w:hAnsi="Adobe Garamond Pro"/>
-          <w:sz w:val="24"/>
-          <w:szCs w:val="24"/>
-        </w:rPr>
-        <w:t xml:space="preserve"> XMSG ;TO READ BCD CO=ORDINATES</w:t>
+        <w:t>MOV DX,OFFSET XMSG ;TO READ BCD CO=ORDINATES</w:t>
       </w:r>
     </w:p>
     <w:p>
@@ -14580,18 +13688,8 @@
           <w:sz w:val="24"/>
           <w:szCs w:val="24"/>
         </w:rPr>
-        <w:t xml:space="preserve">MOV </w:t>
-      </w:r>
-      <w:proofErr w:type="gramStart"/>
-      <w:r>
-        <w:rPr>
-          <w:rFonts w:ascii="Adobe Garamond Pro" w:hAnsi="Adobe Garamond Pro"/>
-          <w:sz w:val="24"/>
-          <w:szCs w:val="24"/>
-        </w:rPr>
-        <w:t>X,BH</w:t>
-      </w:r>
-      <w:proofErr w:type="gramEnd"/>
+        <w:t>MOV X,BH</w:t>
+      </w:r>
     </w:p>
     <w:p>
       <w:pPr>
@@ -14609,25 +13707,7 @@
           <w:sz w:val="24"/>
           <w:szCs w:val="24"/>
         </w:rPr>
-        <w:t xml:space="preserve">MOV </w:t>
-      </w:r>
-      <w:proofErr w:type="gramStart"/>
-      <w:r>
-        <w:rPr>
-          <w:rFonts w:ascii="Adobe Garamond Pro" w:hAnsi="Adobe Garamond Pro"/>
-          <w:sz w:val="24"/>
-          <w:szCs w:val="24"/>
-        </w:rPr>
-        <w:t>DX,OFFSET</w:t>
-      </w:r>
-      <w:proofErr w:type="gramEnd"/>
-      <w:r>
-        <w:rPr>
-          <w:rFonts w:ascii="Adobe Garamond Pro" w:hAnsi="Adobe Garamond Pro"/>
-          <w:sz w:val="24"/>
-          <w:szCs w:val="24"/>
-        </w:rPr>
-        <w:t xml:space="preserve"> YMSG</w:t>
+        <w:t>MOV DX,OFFSET YMSG</w:t>
       </w:r>
     </w:p>
     <w:p>
@@ -14665,18 +13745,8 @@
           <w:sz w:val="24"/>
           <w:szCs w:val="24"/>
         </w:rPr>
-        <w:t xml:space="preserve">MOV </w:t>
-      </w:r>
-      <w:proofErr w:type="gramStart"/>
-      <w:r>
-        <w:rPr>
-          <w:rFonts w:ascii="Adobe Garamond Pro" w:hAnsi="Adobe Garamond Pro"/>
-          <w:sz w:val="24"/>
-          <w:szCs w:val="24"/>
-        </w:rPr>
-        <w:t>Y,BH</w:t>
-      </w:r>
-      <w:proofErr w:type="gramEnd"/>
+        <w:t>MOV Y,BH</w:t>
+      </w:r>
     </w:p>
     <w:p>
       <w:pPr>
@@ -14705,25 +13775,7 @@
           <w:sz w:val="24"/>
           <w:szCs w:val="24"/>
         </w:rPr>
-        <w:t>MOV AH,02</w:t>
-      </w:r>
-      <w:proofErr w:type="gramStart"/>
-      <w:r>
-        <w:rPr>
-          <w:rFonts w:ascii="Adobe Garamond Pro" w:hAnsi="Adobe Garamond Pro"/>
-          <w:sz w:val="24"/>
-          <w:szCs w:val="24"/>
-        </w:rPr>
-        <w:t>H ;TO</w:t>
-      </w:r>
-      <w:proofErr w:type="gramEnd"/>
-      <w:r>
-        <w:rPr>
-          <w:rFonts w:ascii="Adobe Garamond Pro" w:hAnsi="Adobe Garamond Pro"/>
-          <w:sz w:val="24"/>
-          <w:szCs w:val="24"/>
-        </w:rPr>
-        <w:t xml:space="preserve"> SET CURSOR POSITION</w:t>
+        <w:t>MOV AH,02H ;TO SET CURSOR POSITION</w:t>
       </w:r>
     </w:p>
     <w:p>
@@ -14742,18 +13794,8 @@
           <w:sz w:val="24"/>
           <w:szCs w:val="24"/>
         </w:rPr>
-        <w:t xml:space="preserve">MOV </w:t>
-      </w:r>
-      <w:proofErr w:type="gramStart"/>
-      <w:r>
-        <w:rPr>
-          <w:rFonts w:ascii="Adobe Garamond Pro" w:hAnsi="Adobe Garamond Pro"/>
-          <w:sz w:val="24"/>
-          <w:szCs w:val="24"/>
-        </w:rPr>
-        <w:t>DH,X</w:t>
-      </w:r>
-      <w:proofErr w:type="gramEnd"/>
+        <w:t>MOV DH,X</w:t>
+      </w:r>
     </w:p>
     <w:p>
       <w:pPr>
@@ -14771,18 +13813,8 @@
           <w:sz w:val="24"/>
           <w:szCs w:val="24"/>
         </w:rPr>
-        <w:t xml:space="preserve">MOV </w:t>
-      </w:r>
-      <w:proofErr w:type="gramStart"/>
-      <w:r>
-        <w:rPr>
-          <w:rFonts w:ascii="Adobe Garamond Pro" w:hAnsi="Adobe Garamond Pro"/>
-          <w:sz w:val="24"/>
-          <w:szCs w:val="24"/>
-        </w:rPr>
-        <w:t>DL,Y</w:t>
-      </w:r>
-      <w:proofErr w:type="gramEnd"/>
+        <w:t>MOV DL,Y</w:t>
+      </w:r>
     </w:p>
     <w:p>
       <w:pPr>
@@ -15024,25 +14056,7 @@
           <w:sz w:val="24"/>
           <w:szCs w:val="24"/>
         </w:rPr>
-        <w:t>MOV AH,01</w:t>
-      </w:r>
-      <w:proofErr w:type="gramStart"/>
-      <w:r>
-        <w:rPr>
-          <w:rFonts w:ascii="Adobe Garamond Pro" w:hAnsi="Adobe Garamond Pro"/>
-          <w:sz w:val="24"/>
-          <w:szCs w:val="24"/>
-        </w:rPr>
-        <w:t>H ;FIRST</w:t>
-      </w:r>
-      <w:proofErr w:type="gramEnd"/>
-      <w:r>
-        <w:rPr>
-          <w:rFonts w:ascii="Adobe Garamond Pro" w:hAnsi="Adobe Garamond Pro"/>
-          <w:sz w:val="24"/>
-          <w:szCs w:val="24"/>
-        </w:rPr>
-        <w:t xml:space="preserve"> DIGIT</w:t>
+        <w:t>MOV AH,01H ;FIRST DIGIT</w:t>
       </w:r>
     </w:p>
     <w:p>
@@ -15091,18 +14105,8 @@
           <w:sz w:val="24"/>
           <w:szCs w:val="24"/>
         </w:rPr>
-        <w:t xml:space="preserve">MOV </w:t>
-      </w:r>
-      <w:proofErr w:type="gramStart"/>
-      <w:r>
-        <w:rPr>
-          <w:rFonts w:ascii="Adobe Garamond Pro" w:hAnsi="Adobe Garamond Pro"/>
-          <w:sz w:val="24"/>
-          <w:szCs w:val="24"/>
-        </w:rPr>
-        <w:t>BH,AL</w:t>
-      </w:r>
-      <w:proofErr w:type="gramEnd"/>
+        <w:t>MOV BH,AL</w:t>
+      </w:r>
     </w:p>
     <w:p>
       <w:pPr>
@@ -15120,25 +14124,7 @@
           <w:sz w:val="24"/>
           <w:szCs w:val="24"/>
         </w:rPr>
-        <w:t>MOV AH,01</w:t>
-      </w:r>
-      <w:proofErr w:type="gramStart"/>
-      <w:r>
-        <w:rPr>
-          <w:rFonts w:ascii="Adobe Garamond Pro" w:hAnsi="Adobe Garamond Pro"/>
-          <w:sz w:val="24"/>
-          <w:szCs w:val="24"/>
-        </w:rPr>
-        <w:t>H ;SECOND</w:t>
-      </w:r>
-      <w:proofErr w:type="gramEnd"/>
-      <w:r>
-        <w:rPr>
-          <w:rFonts w:ascii="Adobe Garamond Pro" w:hAnsi="Adobe Garamond Pro"/>
-          <w:sz w:val="24"/>
-          <w:szCs w:val="24"/>
-        </w:rPr>
-        <w:t xml:space="preserve"> DIGIT</w:t>
+        <w:t>MOV AH,01H ;SECOND DIGIT</w:t>
       </w:r>
     </w:p>
     <w:p>
@@ -15187,20 +14173,8 @@
           <w:sz w:val="24"/>
           <w:szCs w:val="24"/>
         </w:rPr>
-        <w:t xml:space="preserve">MOV </w:t>
-      </w:r>
-      <w:proofErr w:type="gramStart"/>
-      <w:r>
-        <w:rPr>
-          <w:rFonts w:ascii="Adobe Garamond Pro" w:hAnsi="Adobe Garamond Pro"/>
-          <w:sz w:val="24"/>
-          <w:szCs w:val="24"/>
-        </w:rPr>
-        <w:t>BL,AL</w:t>
-      </w:r>
-      <w:bookmarkStart w:id="0" w:name="_GoBack"/>
-      <w:bookmarkEnd w:id="0"/>
-      <w:proofErr w:type="gramEnd"/>
+        <w:t>MOV BL,AL</w:t>
+      </w:r>
     </w:p>
     <w:p>
       <w:pPr>
@@ -15237,25 +14211,7 @@
           <w:sz w:val="24"/>
           <w:szCs w:val="24"/>
         </w:rPr>
-        <w:t>SUB BH,30</w:t>
-      </w:r>
-      <w:proofErr w:type="gramStart"/>
-      <w:r>
-        <w:rPr>
-          <w:rFonts w:ascii="Adobe Garamond Pro" w:hAnsi="Adobe Garamond Pro"/>
-          <w:sz w:val="24"/>
-          <w:szCs w:val="24"/>
-        </w:rPr>
-        <w:t>H ;TO</w:t>
-      </w:r>
-      <w:proofErr w:type="gramEnd"/>
-      <w:r>
-        <w:rPr>
-          <w:rFonts w:ascii="Adobe Garamond Pro" w:hAnsi="Adobe Garamond Pro"/>
-          <w:sz w:val="24"/>
-          <w:szCs w:val="24"/>
-        </w:rPr>
-        <w:t xml:space="preserve"> CONVERT FROM ASCII TO BCD</w:t>
+        <w:t>SUB BH,30H ;TO CONVERT FROM ASCII TO BCD</w:t>
       </w:r>
     </w:p>
     <w:p>
@@ -15293,18 +14249,8 @@
           <w:sz w:val="24"/>
           <w:szCs w:val="24"/>
         </w:rPr>
-        <w:t xml:space="preserve">SHL </w:t>
-      </w:r>
-      <w:proofErr w:type="gramStart"/>
-      <w:r>
-        <w:rPr>
-          <w:rFonts w:ascii="Adobe Garamond Pro" w:hAnsi="Adobe Garamond Pro"/>
-          <w:sz w:val="24"/>
-          <w:szCs w:val="24"/>
-        </w:rPr>
-        <w:t>BH,CL</w:t>
-      </w:r>
-      <w:proofErr w:type="gramEnd"/>
+        <w:t>SHL BH,CL</w:t>
+      </w:r>
     </w:p>
     <w:p>
       <w:pPr>
@@ -15322,18 +14268,8 @@
           <w:sz w:val="24"/>
           <w:szCs w:val="24"/>
         </w:rPr>
-        <w:t xml:space="preserve">OR </w:t>
-      </w:r>
-      <w:proofErr w:type="gramStart"/>
-      <w:r>
-        <w:rPr>
-          <w:rFonts w:ascii="Adobe Garamond Pro" w:hAnsi="Adobe Garamond Pro"/>
-          <w:sz w:val="24"/>
-          <w:szCs w:val="24"/>
-        </w:rPr>
-        <w:t>BH,BL</w:t>
-      </w:r>
-      <w:proofErr w:type="gramEnd"/>
+        <w:t>OR BH,BL</w:t>
+      </w:r>
     </w:p>
     <w:p>
       <w:pPr>
@@ -15448,7 +14384,7 @@
           <w:szCs w:val="24"/>
         </w:rPr>
         <w:pict>
-          <v:shape id="_x0000_i1038" type="#_x0000_t75" style="width:451.65pt;height:255.25pt">
+          <v:shape id="_x0000_i1037" type="#_x0000_t75" style="width:451.65pt;height:255.25pt">
             <v:imagedata r:id="rId19" o:title="Capture"/>
           </v:shape>
         </w:pict>
@@ -15493,7 +14429,7 @@
           <w:u w:val="single"/>
         </w:rPr>
         <w:lastRenderedPageBreak/>
-        <w:t>Assembly Level Program 1</w:t>
+        <w:t>Assembly Level Program 12</w:t>
       </w:r>
       <w:r>
         <w:rPr>
@@ -15503,7 +14439,7 @@
           <w:szCs w:val="24"/>
           <w:u w:val="single"/>
         </w:rPr>
-        <w:t>2</w:t>
+        <w:t xml:space="preserve">a – </w:t>
       </w:r>
       <w:r>
         <w:rPr>
@@ -15513,16 +14449,6 @@
           <w:szCs w:val="24"/>
           <w:u w:val="single"/>
         </w:rPr>
-        <w:t xml:space="preserve">a – </w:t>
-      </w:r>
-      <w:r>
-        <w:rPr>
-          <w:rFonts w:ascii="Adobe Garamond Pro" w:hAnsi="Adobe Garamond Pro"/>
-          <w:b/>
-          <w:sz w:val="32"/>
-          <w:szCs w:val="24"/>
-          <w:u w:val="single"/>
-        </w:rPr>
         <w:t>File Handling</w:t>
       </w:r>
     </w:p>
@@ -15584,23 +14510,13 @@
           <w:szCs w:val="24"/>
         </w:rPr>
       </w:pPr>
-      <w:proofErr w:type="gramStart"/>
-      <w:r>
-        <w:rPr>
-          <w:rFonts w:ascii="Adobe Garamond Pro" w:hAnsi="Adobe Garamond Pro"/>
-          <w:sz w:val="24"/>
-          <w:szCs w:val="24"/>
-        </w:rPr>
-        <w:t>.model</w:t>
-      </w:r>
-      <w:proofErr w:type="gramEnd"/>
-      <w:r>
-        <w:rPr>
-          <w:rFonts w:ascii="Adobe Garamond Pro" w:hAnsi="Adobe Garamond Pro"/>
-          <w:sz w:val="24"/>
-          <w:szCs w:val="24"/>
-        </w:rPr>
-        <w:t xml:space="preserve"> SMALL</w:t>
+      <w:r>
+        <w:rPr>
+          <w:rFonts w:ascii="Adobe Garamond Pro" w:hAnsi="Adobe Garamond Pro"/>
+          <w:sz w:val="24"/>
+          <w:szCs w:val="24"/>
+        </w:rPr>
+        <w:t>.model SMALL</w:t>
       </w:r>
     </w:p>
     <w:p>
@@ -15702,25 +14618,7 @@
           <w:szCs w:val="24"/>
         </w:rPr>
         <w:tab/>
-        <w:t xml:space="preserve">10, 13, 'File has been created </w:t>
-      </w:r>
-      <w:proofErr w:type="gramStart"/>
-      <w:r>
-        <w:rPr>
-          <w:rFonts w:ascii="Adobe Garamond Pro" w:hAnsi="Adobe Garamond Pro"/>
-          <w:sz w:val="24"/>
-          <w:szCs w:val="24"/>
-        </w:rPr>
-        <w:t>successfully!$</w:t>
-      </w:r>
-      <w:proofErr w:type="gramEnd"/>
-      <w:r>
-        <w:rPr>
-          <w:rFonts w:ascii="Adobe Garamond Pro" w:hAnsi="Adobe Garamond Pro"/>
-          <w:sz w:val="24"/>
-          <w:szCs w:val="24"/>
-        </w:rPr>
-        <w:t>'</w:t>
+        <w:t>10, 13, 'File has been created successfully!$'</w:t>
       </w:r>
     </w:p>
     <w:p>
@@ -15757,71 +14655,36 @@
           <w:szCs w:val="24"/>
         </w:rPr>
         <w:tab/>
-        <w:t xml:space="preserve">10, 13, 'An Error </w:t>
-      </w:r>
-      <w:r>
-        <w:rPr>
-          <w:rFonts w:ascii="Adobe Garamond Pro" w:hAnsi="Adobe Garamond Pro"/>
-          <w:sz w:val="24"/>
-          <w:szCs w:val="24"/>
-        </w:rPr>
-        <w:t>Occurred</w:t>
-      </w:r>
-      <w:r>
-        <w:rPr>
-          <w:rFonts w:ascii="Adobe Garamond Pro" w:hAnsi="Adobe Garamond Pro"/>
-          <w:sz w:val="24"/>
-          <w:szCs w:val="24"/>
-        </w:rPr>
-        <w:t xml:space="preserve"> during File </w:t>
-      </w:r>
-      <w:proofErr w:type="gramStart"/>
-      <w:r>
-        <w:rPr>
-          <w:rFonts w:ascii="Adobe Garamond Pro" w:hAnsi="Adobe Garamond Pro"/>
-          <w:sz w:val="24"/>
-          <w:szCs w:val="24"/>
-        </w:rPr>
-        <w:t>Creation!$</w:t>
-      </w:r>
-      <w:proofErr w:type="gramEnd"/>
-      <w:r>
-        <w:rPr>
-          <w:rFonts w:ascii="Adobe Garamond Pro" w:hAnsi="Adobe Garamond Pro"/>
-          <w:sz w:val="24"/>
-          <w:szCs w:val="24"/>
-        </w:rPr>
-        <w:t>'</w:t>
-      </w:r>
-    </w:p>
-    <w:p>
-      <w:pPr>
-        <w:spacing w:after="0" w:line="360" w:lineRule="auto"/>
-        <w:rPr>
-          <w:rFonts w:ascii="Adobe Garamond Pro" w:hAnsi="Adobe Garamond Pro"/>
-          <w:sz w:val="24"/>
-          <w:szCs w:val="24"/>
-        </w:rPr>
-      </w:pPr>
-      <w:r>
-        <w:rPr>
-          <w:rFonts w:ascii="Adobe Garamond Pro" w:hAnsi="Adobe Garamond Pro"/>
-          <w:sz w:val="24"/>
-          <w:szCs w:val="24"/>
-        </w:rPr>
-        <w:tab/>
-      </w:r>
-    </w:p>
-    <w:p>
-      <w:pPr>
-        <w:spacing w:after="0" w:line="360" w:lineRule="auto"/>
-        <w:rPr>
-          <w:rFonts w:ascii="Adobe Garamond Pro" w:hAnsi="Adobe Garamond Pro"/>
-          <w:sz w:val="24"/>
-          <w:szCs w:val="24"/>
-        </w:rPr>
-      </w:pPr>
-      <w:proofErr w:type="gramStart"/>
+        <w:t>10, 13, 'An Error Occurred during File Creation!$'</w:t>
+      </w:r>
+    </w:p>
+    <w:p>
+      <w:pPr>
+        <w:spacing w:after="0" w:line="360" w:lineRule="auto"/>
+        <w:rPr>
+          <w:rFonts w:ascii="Adobe Garamond Pro" w:hAnsi="Adobe Garamond Pro"/>
+          <w:sz w:val="24"/>
+          <w:szCs w:val="24"/>
+        </w:rPr>
+      </w:pPr>
+      <w:r>
+        <w:rPr>
+          <w:rFonts w:ascii="Adobe Garamond Pro" w:hAnsi="Adobe Garamond Pro"/>
+          <w:sz w:val="24"/>
+          <w:szCs w:val="24"/>
+        </w:rPr>
+        <w:tab/>
+      </w:r>
+    </w:p>
+    <w:p>
+      <w:pPr>
+        <w:spacing w:after="0" w:line="360" w:lineRule="auto"/>
+        <w:rPr>
+          <w:rFonts w:ascii="Adobe Garamond Pro" w:hAnsi="Adobe Garamond Pro"/>
+          <w:sz w:val="24"/>
+          <w:szCs w:val="24"/>
+        </w:rPr>
+      </w:pPr>
       <w:r>
         <w:rPr>
           <w:rFonts w:ascii="Adobe Garamond Pro" w:hAnsi="Adobe Garamond Pro"/>
@@ -15830,7 +14693,6 @@
         </w:rPr>
         <w:t>.code</w:t>
       </w:r>
-      <w:proofErr w:type="gramEnd"/>
     </w:p>
     <w:p>
       <w:pPr>
@@ -16017,16 +14879,7 @@
           <w:szCs w:val="24"/>
         </w:rPr>
         <w:tab/>
-        <w:t xml:space="preserve">JC </w:t>
-      </w:r>
-      <w:proofErr w:type="spellStart"/>
-      <w:r>
-        <w:rPr>
-          <w:rFonts w:ascii="Adobe Garamond Pro" w:hAnsi="Adobe Garamond Pro"/>
-          <w:sz w:val="24"/>
-          <w:szCs w:val="24"/>
-        </w:rPr>
-        <w:t>ErrorOccu</w:t>
+        <w:t>JC ErrorOccu</w:t>
       </w:r>
       <w:r>
         <w:rPr>
@@ -16044,7 +14897,6 @@
         </w:rPr>
         <w:t>red</w:t>
       </w:r>
-      <w:proofErr w:type="spellEnd"/>
     </w:p>
     <w:p>
       <w:pPr>
@@ -16169,7 +15021,6 @@
           <w:szCs w:val="24"/>
         </w:rPr>
       </w:pPr>
-      <w:proofErr w:type="spellStart"/>
       <w:r>
         <w:rPr>
           <w:rFonts w:ascii="Adobe Garamond Pro" w:hAnsi="Adobe Garamond Pro"/>
@@ -16193,16 +15044,7 @@
           <w:sz w:val="24"/>
           <w:szCs w:val="24"/>
         </w:rPr>
-        <w:t>ed</w:t>
-      </w:r>
-      <w:proofErr w:type="spellEnd"/>
-      <w:r>
-        <w:rPr>
-          <w:rFonts w:ascii="Adobe Garamond Pro" w:hAnsi="Adobe Garamond Pro"/>
-          <w:sz w:val="24"/>
-          <w:szCs w:val="24"/>
-        </w:rPr>
-        <w:t>:</w:t>
+        <w:t>ed:</w:t>
       </w:r>
     </w:p>
     <w:p>
@@ -16402,7 +15244,7 @@
           <w:szCs w:val="24"/>
         </w:rPr>
         <w:pict>
-          <v:shape id="_x0000_i1041" type="#_x0000_t75" style="width:451.65pt;height:255.25pt">
+          <v:shape id="_x0000_i1038" type="#_x0000_t75" style="width:451.65pt;height:255.25pt">
             <v:imagedata r:id="rId20" o:title="Capture"/>
           </v:shape>
         </w:pict>
@@ -16462,23 +15304,13 @@
           <w:szCs w:val="24"/>
         </w:rPr>
       </w:pPr>
-      <w:proofErr w:type="gramStart"/>
-      <w:r>
-        <w:rPr>
-          <w:rFonts w:ascii="Adobe Garamond Pro" w:hAnsi="Adobe Garamond Pro"/>
-          <w:sz w:val="24"/>
-          <w:szCs w:val="24"/>
-        </w:rPr>
-        <w:t>.model</w:t>
-      </w:r>
-      <w:proofErr w:type="gramEnd"/>
-      <w:r>
-        <w:rPr>
-          <w:rFonts w:ascii="Adobe Garamond Pro" w:hAnsi="Adobe Garamond Pro"/>
-          <w:sz w:val="24"/>
-          <w:szCs w:val="24"/>
-        </w:rPr>
-        <w:t xml:space="preserve"> SMALL</w:t>
+      <w:r>
+        <w:rPr>
+          <w:rFonts w:ascii="Adobe Garamond Pro" w:hAnsi="Adobe Garamond Pro"/>
+          <w:sz w:val="24"/>
+          <w:szCs w:val="24"/>
+        </w:rPr>
+        <w:t>.model SMALL</w:t>
       </w:r>
     </w:p>
     <w:p>
@@ -16580,25 +15412,7 @@
           <w:szCs w:val="24"/>
         </w:rPr>
         <w:tab/>
-        <w:t xml:space="preserve">10, 13, 'File has been deleted </w:t>
-      </w:r>
-      <w:proofErr w:type="gramStart"/>
-      <w:r>
-        <w:rPr>
-          <w:rFonts w:ascii="Adobe Garamond Pro" w:hAnsi="Adobe Garamond Pro"/>
-          <w:sz w:val="24"/>
-          <w:szCs w:val="24"/>
-        </w:rPr>
-        <w:t>successfully!$</w:t>
-      </w:r>
-      <w:proofErr w:type="gramEnd"/>
-      <w:r>
-        <w:rPr>
-          <w:rFonts w:ascii="Adobe Garamond Pro" w:hAnsi="Adobe Garamond Pro"/>
-          <w:sz w:val="24"/>
-          <w:szCs w:val="24"/>
-        </w:rPr>
-        <w:t>'</w:t>
+        <w:t>10, 13, 'File has been deleted successfully!$'</w:t>
       </w:r>
     </w:p>
     <w:p>
@@ -16635,71 +15449,36 @@
           <w:szCs w:val="24"/>
         </w:rPr>
         <w:tab/>
-        <w:t xml:space="preserve">10, 13, 'An Error </w:t>
-      </w:r>
-      <w:r>
-        <w:rPr>
-          <w:rFonts w:ascii="Adobe Garamond Pro" w:hAnsi="Adobe Garamond Pro"/>
-          <w:sz w:val="24"/>
-          <w:szCs w:val="24"/>
-        </w:rPr>
-        <w:t>Occurred</w:t>
-      </w:r>
-      <w:r>
-        <w:rPr>
-          <w:rFonts w:ascii="Adobe Garamond Pro" w:hAnsi="Adobe Garamond Pro"/>
-          <w:sz w:val="24"/>
-          <w:szCs w:val="24"/>
-        </w:rPr>
-        <w:t xml:space="preserve"> during File </w:t>
-      </w:r>
-      <w:proofErr w:type="gramStart"/>
-      <w:r>
-        <w:rPr>
-          <w:rFonts w:ascii="Adobe Garamond Pro" w:hAnsi="Adobe Garamond Pro"/>
-          <w:sz w:val="24"/>
-          <w:szCs w:val="24"/>
-        </w:rPr>
-        <w:t>Deletion!$</w:t>
-      </w:r>
-      <w:proofErr w:type="gramEnd"/>
-      <w:r>
-        <w:rPr>
-          <w:rFonts w:ascii="Adobe Garamond Pro" w:hAnsi="Adobe Garamond Pro"/>
-          <w:sz w:val="24"/>
-          <w:szCs w:val="24"/>
-        </w:rPr>
-        <w:t>'</w:t>
-      </w:r>
-    </w:p>
-    <w:p>
-      <w:pPr>
-        <w:spacing w:after="0" w:line="360" w:lineRule="auto"/>
-        <w:rPr>
-          <w:rFonts w:ascii="Adobe Garamond Pro" w:hAnsi="Adobe Garamond Pro"/>
-          <w:sz w:val="24"/>
-          <w:szCs w:val="24"/>
-        </w:rPr>
-      </w:pPr>
-      <w:r>
-        <w:rPr>
-          <w:rFonts w:ascii="Adobe Garamond Pro" w:hAnsi="Adobe Garamond Pro"/>
-          <w:sz w:val="24"/>
-          <w:szCs w:val="24"/>
-        </w:rPr>
-        <w:tab/>
-      </w:r>
-    </w:p>
-    <w:p>
-      <w:pPr>
-        <w:spacing w:after="0" w:line="360" w:lineRule="auto"/>
-        <w:rPr>
-          <w:rFonts w:ascii="Adobe Garamond Pro" w:hAnsi="Adobe Garamond Pro"/>
-          <w:sz w:val="24"/>
-          <w:szCs w:val="24"/>
-        </w:rPr>
-      </w:pPr>
-      <w:proofErr w:type="gramStart"/>
+        <w:t>10, 13, 'An Error Occurred during File Deletion!$'</w:t>
+      </w:r>
+    </w:p>
+    <w:p>
+      <w:pPr>
+        <w:spacing w:after="0" w:line="360" w:lineRule="auto"/>
+        <w:rPr>
+          <w:rFonts w:ascii="Adobe Garamond Pro" w:hAnsi="Adobe Garamond Pro"/>
+          <w:sz w:val="24"/>
+          <w:szCs w:val="24"/>
+        </w:rPr>
+      </w:pPr>
+      <w:r>
+        <w:rPr>
+          <w:rFonts w:ascii="Adobe Garamond Pro" w:hAnsi="Adobe Garamond Pro"/>
+          <w:sz w:val="24"/>
+          <w:szCs w:val="24"/>
+        </w:rPr>
+        <w:tab/>
+      </w:r>
+    </w:p>
+    <w:p>
+      <w:pPr>
+        <w:spacing w:after="0" w:line="360" w:lineRule="auto"/>
+        <w:rPr>
+          <w:rFonts w:ascii="Adobe Garamond Pro" w:hAnsi="Adobe Garamond Pro"/>
+          <w:sz w:val="24"/>
+          <w:szCs w:val="24"/>
+        </w:rPr>
+      </w:pPr>
       <w:r>
         <w:rPr>
           <w:rFonts w:ascii="Adobe Garamond Pro" w:hAnsi="Adobe Garamond Pro"/>
@@ -16708,7 +15487,6 @@
         </w:rPr>
         <w:t>.code</w:t>
       </w:r>
-      <w:proofErr w:type="gramEnd"/>
     </w:p>
     <w:p>
       <w:pPr>
@@ -16895,16 +15673,7 @@
           <w:szCs w:val="24"/>
         </w:rPr>
         <w:tab/>
-        <w:t xml:space="preserve">JC </w:t>
-      </w:r>
-      <w:proofErr w:type="spellStart"/>
-      <w:r>
-        <w:rPr>
-          <w:rFonts w:ascii="Adobe Garamond Pro" w:hAnsi="Adobe Garamond Pro"/>
-          <w:sz w:val="24"/>
-          <w:szCs w:val="24"/>
-        </w:rPr>
-        <w:t>ErrorOccur</w:t>
+        <w:t>JC ErrorOccur</w:t>
       </w:r>
       <w:r>
         <w:rPr>
@@ -16922,7 +15691,6 @@
         </w:rPr>
         <w:t>ed</w:t>
       </w:r>
-      <w:proofErr w:type="spellEnd"/>
     </w:p>
     <w:p>
       <w:pPr>
@@ -17037,7 +15805,6 @@
           <w:szCs w:val="24"/>
         </w:rPr>
       </w:pPr>
-      <w:proofErr w:type="spellStart"/>
       <w:r>
         <w:rPr>
           <w:rFonts w:ascii="Adobe Garamond Pro" w:hAnsi="Adobe Garamond Pro"/>
@@ -17060,16 +15827,7 @@
           <w:sz w:val="24"/>
           <w:szCs w:val="24"/>
         </w:rPr>
-        <w:t>red</w:t>
-      </w:r>
-      <w:proofErr w:type="spellEnd"/>
-      <w:r>
-        <w:rPr>
-          <w:rFonts w:ascii="Adobe Garamond Pro" w:hAnsi="Adobe Garamond Pro"/>
-          <w:sz w:val="24"/>
-          <w:szCs w:val="24"/>
-        </w:rPr>
-        <w:t>:</w:t>
+        <w:t>red:</w:t>
       </w:r>
     </w:p>
     <w:p>
@@ -17260,11 +16018,13 @@
           <w:szCs w:val="24"/>
         </w:rPr>
         <w:pict>
-          <v:shape id="_x0000_i1044" type="#_x0000_t75" style="width:451.65pt;height:255.25pt">
+          <v:shape id="_x0000_i1039" type="#_x0000_t75" style="width:451.65pt;height:255.25pt">
             <v:imagedata r:id="rId21" o:title="2"/>
           </v:shape>
         </w:pict>
       </w:r>
+      <w:bookmarkStart w:id="0" w:name="_GoBack"/>
+      <w:bookmarkEnd w:id="0"/>
     </w:p>
     <w:sectPr>
       <w:headerReference w:type="default" r:id="rId22"/>
@@ -17370,7 +16130,7 @@
         <w:noProof/>
         <w:sz w:val="20"/>
       </w:rPr>
-      <w:t>34</w:t>
+      <w:t>35</w:t>
     </w:r>
     <w:r>
       <w:rPr>

</xml_diff>